<commit_message>
Opravy a chyby nedostatků ve word dokumentu.
</commit_message>
<xml_diff>
--- a/Lazna_RP_Návrh a realizace webových stránek.docx
+++ b/Lazna_RP_Návrh a realizace webových stránek.docx
@@ -601,7 +601,21 @@
                               <w:rPr>
                                 <w:b/>
                               </w:rPr>
-                              <w:t>, DiS.</w:t>
+                              <w:t xml:space="preserve">, </w:t>
+                            </w:r>
+                            <w:proofErr w:type="spellStart"/>
+                            <w:r>
+                              <w:rPr>
+                                <w:b/>
+                              </w:rPr>
+                              <w:t>DiS</w:t>
+                            </w:r>
+                            <w:proofErr w:type="spellEnd"/>
+                            <w:r>
+                              <w:rPr>
+                                <w:b/>
+                              </w:rPr>
+                              <w:t>.</w:t>
                             </w:r>
                           </w:p>
                           <w:p>
@@ -760,7 +774,21 @@
                         <w:rPr>
                           <w:b/>
                         </w:rPr>
-                        <w:t>, DiS.</w:t>
+                        <w:t xml:space="preserve">, </w:t>
+                      </w:r>
+                      <w:proofErr w:type="spellStart"/>
+                      <w:r>
+                        <w:rPr>
+                          <w:b/>
+                        </w:rPr>
+                        <w:t>DiS</w:t>
+                      </w:r>
+                      <w:proofErr w:type="spellEnd"/>
+                      <w:r>
+                        <w:rPr>
+                          <w:b/>
+                        </w:rPr>
+                        <w:t>.</w:t>
                       </w:r>
                     </w:p>
                     <w:p>
@@ -900,17 +928,10 @@
     </w:p>
     <w:p>
       <w:r>
-        <w:t>Práce se zabývá …</w:t>
-      </w:r>
-    </w:p>
-    <w:p>
-      <w:r>
-        <w:t>Vychází z …</w:t>
-      </w:r>
-    </w:p>
-    <w:p>
-      <w:r>
-        <w:t>Přináší …</w:t>
+        <w:t>Práce se zabývá pravidly a konvencemi pro psaní optimálně strukturovaných a minimalisticky kódovaných webových stránek</w:t>
+      </w:r>
+      <w:r>
+        <w:t xml:space="preserve">. V první kapitole seznamuje čtenáře se základními technologiemi a poté se již věnuje nejlepším postupům ve zmíněných technologiích. </w:t>
       </w:r>
     </w:p>
     <w:p>
@@ -937,7 +958,43 @@
         <w:rPr>
           <w:lang w:val="en-GB"/>
         </w:rPr>
-        <w:t>This work …</w:t>
+        <w:t xml:space="preserve">The </w:t>
+      </w:r>
+      <w:r>
+        <w:rPr>
+          <w:lang w:val="en-GB"/>
+        </w:rPr>
+        <w:t>work</w:t>
+      </w:r>
+      <w:r>
+        <w:rPr>
+          <w:lang w:val="en-GB"/>
+        </w:rPr>
+        <w:t xml:space="preserve"> deals with the rules and conventions for writing optimally structured and minimally coded web</w:t>
+      </w:r>
+      <w:r>
+        <w:rPr>
+          <w:lang w:val="en-GB"/>
+        </w:rPr>
+        <w:t>sites</w:t>
+      </w:r>
+      <w:r>
+        <w:rPr>
+          <w:lang w:val="en-GB"/>
+        </w:rPr>
+        <w:t xml:space="preserve">. </w:t>
+      </w:r>
+      <w:r>
+        <w:rPr>
+          <w:lang w:val="en-GB"/>
+        </w:rPr>
+        <w:t>The first chapter</w:t>
+      </w:r>
+      <w:r>
+        <w:rPr>
+          <w:lang w:val="en-GB"/>
+        </w:rPr>
+        <w:t xml:space="preserve"> introduces the reader to the basic technologies and then deals with the best practices in the mentioned technologies.</w:t>
       </w:r>
     </w:p>
     <w:p>
@@ -979,7 +1036,7 @@
         <w:rPr>
           <w:noProof/>
         </w:rPr>
-        <w:t>25.04.2023</w:t>
+        <w:t>28.05.2023</w:t>
       </w:r>
       <w:r>
         <w:rPr>
@@ -1069,8 +1126,10 @@
             <w:rPr>
               <w:rFonts w:eastAsiaTheme="minorEastAsia"/>
               <w:noProof/>
+              <w:kern w:val="2"/>
               <w:sz w:val="22"/>
               <w:lang w:eastAsia="cs-CZ"/>
+              <w14:ligatures w14:val="standardContextual"/>
             </w:rPr>
           </w:pPr>
           <w:r>
@@ -1082,7 +1141,7 @@
           <w:r>
             <w:fldChar w:fldCharType="separate"/>
           </w:r>
-          <w:hyperlink w:anchor="_Toc133270782" w:history="1">
+          <w:hyperlink w:anchor="_Toc136008771" w:history="1">
             <w:r>
               <w:rPr>
                 <w:rStyle w:val="Hypertextovodkaz"/>
@@ -1109,7 +1168,7 @@
                 <w:noProof/>
                 <w:webHidden/>
               </w:rPr>
-              <w:instrText xml:space="preserve"> PAGEREF _Toc133270782 \h </w:instrText>
+              <w:instrText xml:space="preserve"> PAGEREF _Toc136008771 \h </w:instrText>
             </w:r>
             <w:r>
               <w:rPr>
@@ -1149,11 +1208,13 @@
             <w:rPr>
               <w:rFonts w:eastAsiaTheme="minorEastAsia"/>
               <w:noProof/>
+              <w:kern w:val="2"/>
               <w:sz w:val="22"/>
               <w:lang w:eastAsia="cs-CZ"/>
+              <w14:ligatures w14:val="standardContextual"/>
             </w:rPr>
           </w:pPr>
-          <w:hyperlink w:anchor="_Toc133270783" w:history="1">
+          <w:hyperlink w:anchor="_Toc136008772" w:history="1">
             <w:r>
               <w:rPr>
                 <w:rStyle w:val="Hypertextovodkaz"/>
@@ -1165,8 +1226,10 @@
               <w:rPr>
                 <w:rFonts w:eastAsiaTheme="minorEastAsia"/>
                 <w:noProof/>
+                <w:kern w:val="2"/>
                 <w:sz w:val="22"/>
                 <w:lang w:eastAsia="cs-CZ"/>
+                <w14:ligatures w14:val="standardContextual"/>
               </w:rPr>
               <w:tab/>
             </w:r>
@@ -1196,7 +1259,7 @@
                 <w:noProof/>
                 <w:webHidden/>
               </w:rPr>
-              <w:instrText xml:space="preserve"> PAGEREF _Toc133270783 \h </w:instrText>
+              <w:instrText xml:space="preserve"> PAGEREF _Toc136008772 \h </w:instrText>
             </w:r>
             <w:r>
               <w:rPr>
@@ -1233,11 +1296,13 @@
             <w:rPr>
               <w:rFonts w:eastAsiaTheme="minorEastAsia"/>
               <w:noProof/>
+              <w:kern w:val="2"/>
               <w:sz w:val="22"/>
               <w:lang w:eastAsia="cs-CZ"/>
+              <w14:ligatures w14:val="standardContextual"/>
             </w:rPr>
           </w:pPr>
-          <w:hyperlink w:anchor="_Toc133270784" w:history="1">
+          <w:hyperlink w:anchor="_Toc136008773" w:history="1">
             <w:r>
               <w:rPr>
                 <w:rStyle w:val="Hypertextovodkaz"/>
@@ -1249,8 +1314,10 @@
               <w:rPr>
                 <w:rFonts w:eastAsiaTheme="minorEastAsia"/>
                 <w:noProof/>
+                <w:kern w:val="2"/>
                 <w:sz w:val="22"/>
                 <w:lang w:eastAsia="cs-CZ"/>
+                <w14:ligatures w14:val="standardContextual"/>
               </w:rPr>
               <w:tab/>
             </w:r>
@@ -1280,7 +1347,7 @@
                 <w:noProof/>
                 <w:webHidden/>
               </w:rPr>
-              <w:instrText xml:space="preserve"> PAGEREF _Toc133270784 \h </w:instrText>
+              <w:instrText xml:space="preserve"> PAGEREF _Toc136008773 \h </w:instrText>
             </w:r>
             <w:r>
               <w:rPr>
@@ -1317,11 +1384,13 @@
             <w:rPr>
               <w:rFonts w:eastAsiaTheme="minorEastAsia"/>
               <w:noProof/>
+              <w:kern w:val="2"/>
               <w:sz w:val="22"/>
               <w:lang w:eastAsia="cs-CZ"/>
+              <w14:ligatures w14:val="standardContextual"/>
             </w:rPr>
           </w:pPr>
-          <w:hyperlink w:anchor="_Toc133270785" w:history="1">
+          <w:hyperlink w:anchor="_Toc136008774" w:history="1">
             <w:r>
               <w:rPr>
                 <w:rStyle w:val="Hypertextovodkaz"/>
@@ -1333,8 +1402,10 @@
               <w:rPr>
                 <w:rFonts w:eastAsiaTheme="minorEastAsia"/>
                 <w:noProof/>
+                <w:kern w:val="2"/>
                 <w:sz w:val="22"/>
                 <w:lang w:eastAsia="cs-CZ"/>
+                <w14:ligatures w14:val="standardContextual"/>
               </w:rPr>
               <w:tab/>
             </w:r>
@@ -1364,7 +1435,7 @@
                 <w:noProof/>
                 <w:webHidden/>
               </w:rPr>
-              <w:instrText xml:space="preserve"> PAGEREF _Toc133270785 \h </w:instrText>
+              <w:instrText xml:space="preserve"> PAGEREF _Toc136008774 \h </w:instrText>
             </w:r>
             <w:r>
               <w:rPr>
@@ -1404,11 +1475,13 @@
             <w:rPr>
               <w:rFonts w:eastAsiaTheme="minorEastAsia"/>
               <w:noProof/>
+              <w:kern w:val="2"/>
               <w:sz w:val="22"/>
               <w:lang w:eastAsia="cs-CZ"/>
+              <w14:ligatures w14:val="standardContextual"/>
             </w:rPr>
           </w:pPr>
-          <w:hyperlink w:anchor="_Toc133270786" w:history="1">
+          <w:hyperlink w:anchor="_Toc136008775" w:history="1">
             <w:r>
               <w:rPr>
                 <w:rStyle w:val="Hypertextovodkaz"/>
@@ -1420,8 +1493,10 @@
               <w:rPr>
                 <w:rFonts w:eastAsiaTheme="minorEastAsia"/>
                 <w:noProof/>
+                <w:kern w:val="2"/>
                 <w:sz w:val="22"/>
                 <w:lang w:eastAsia="cs-CZ"/>
+                <w14:ligatures w14:val="standardContextual"/>
               </w:rPr>
               <w:tab/>
             </w:r>
@@ -1451,7 +1526,7 @@
                 <w:noProof/>
                 <w:webHidden/>
               </w:rPr>
-              <w:instrText xml:space="preserve"> PAGEREF _Toc133270786 \h </w:instrText>
+              <w:instrText xml:space="preserve"> PAGEREF _Toc136008775 \h </w:instrText>
             </w:r>
             <w:r>
               <w:rPr>
@@ -1488,11 +1563,13 @@
             <w:rPr>
               <w:rFonts w:eastAsiaTheme="minorEastAsia"/>
               <w:noProof/>
+              <w:kern w:val="2"/>
               <w:sz w:val="22"/>
               <w:lang w:eastAsia="cs-CZ"/>
+              <w14:ligatures w14:val="standardContextual"/>
             </w:rPr>
           </w:pPr>
-          <w:hyperlink w:anchor="_Toc133270787" w:history="1">
+          <w:hyperlink w:anchor="_Toc136008776" w:history="1">
             <w:r>
               <w:rPr>
                 <w:rStyle w:val="Hypertextovodkaz"/>
@@ -1504,8 +1581,10 @@
               <w:rPr>
                 <w:rFonts w:eastAsiaTheme="minorEastAsia"/>
                 <w:noProof/>
+                <w:kern w:val="2"/>
                 <w:sz w:val="22"/>
                 <w:lang w:eastAsia="cs-CZ"/>
+                <w14:ligatures w14:val="standardContextual"/>
               </w:rPr>
               <w:tab/>
             </w:r>
@@ -1535,7 +1614,7 @@
                 <w:noProof/>
                 <w:webHidden/>
               </w:rPr>
-              <w:instrText xml:space="preserve"> PAGEREF _Toc133270787 \h </w:instrText>
+              <w:instrText xml:space="preserve"> PAGEREF _Toc136008776 \h </w:instrText>
             </w:r>
             <w:r>
               <w:rPr>
@@ -1572,11 +1651,13 @@
             <w:rPr>
               <w:rFonts w:eastAsiaTheme="minorEastAsia"/>
               <w:noProof/>
+              <w:kern w:val="2"/>
               <w:sz w:val="22"/>
               <w:lang w:eastAsia="cs-CZ"/>
+              <w14:ligatures w14:val="standardContextual"/>
             </w:rPr>
           </w:pPr>
-          <w:hyperlink w:anchor="_Toc133270788" w:history="1">
+          <w:hyperlink w:anchor="_Toc136008777" w:history="1">
             <w:r>
               <w:rPr>
                 <w:rStyle w:val="Hypertextovodkaz"/>
@@ -1588,8 +1669,10 @@
               <w:rPr>
                 <w:rFonts w:eastAsiaTheme="minorEastAsia"/>
                 <w:noProof/>
+                <w:kern w:val="2"/>
                 <w:sz w:val="22"/>
                 <w:lang w:eastAsia="cs-CZ"/>
+                <w14:ligatures w14:val="standardContextual"/>
               </w:rPr>
               <w:tab/>
             </w:r>
@@ -1619,7 +1702,7 @@
                 <w:noProof/>
                 <w:webHidden/>
               </w:rPr>
-              <w:instrText xml:space="preserve"> PAGEREF _Toc133270788 \h </w:instrText>
+              <w:instrText xml:space="preserve"> PAGEREF _Toc136008777 \h </w:instrText>
             </w:r>
             <w:r>
               <w:rPr>
@@ -1656,11 +1739,13 @@
             <w:rPr>
               <w:rFonts w:eastAsiaTheme="minorEastAsia"/>
               <w:noProof/>
+              <w:kern w:val="2"/>
               <w:sz w:val="22"/>
               <w:lang w:eastAsia="cs-CZ"/>
+              <w14:ligatures w14:val="standardContextual"/>
             </w:rPr>
           </w:pPr>
-          <w:hyperlink w:anchor="_Toc133270789" w:history="1">
+          <w:hyperlink w:anchor="_Toc136008778" w:history="1">
             <w:r>
               <w:rPr>
                 <w:rStyle w:val="Hypertextovodkaz"/>
@@ -1672,8 +1757,10 @@
               <w:rPr>
                 <w:rFonts w:eastAsiaTheme="minorEastAsia"/>
                 <w:noProof/>
+                <w:kern w:val="2"/>
                 <w:sz w:val="22"/>
                 <w:lang w:eastAsia="cs-CZ"/>
+                <w14:ligatures w14:val="standardContextual"/>
               </w:rPr>
               <w:tab/>
             </w:r>
@@ -1703,7 +1790,7 @@
                 <w:noProof/>
                 <w:webHidden/>
               </w:rPr>
-              <w:instrText xml:space="preserve"> PAGEREF _Toc133270789 \h </w:instrText>
+              <w:instrText xml:space="preserve"> PAGEREF _Toc136008778 \h </w:instrText>
             </w:r>
             <w:r>
               <w:rPr>
@@ -1740,11 +1827,13 @@
             <w:rPr>
               <w:rFonts w:eastAsiaTheme="minorEastAsia"/>
               <w:noProof/>
+              <w:kern w:val="2"/>
               <w:sz w:val="22"/>
               <w:lang w:eastAsia="cs-CZ"/>
+              <w14:ligatures w14:val="standardContextual"/>
             </w:rPr>
           </w:pPr>
-          <w:hyperlink w:anchor="_Toc133270790" w:history="1">
+          <w:hyperlink w:anchor="_Toc136008779" w:history="1">
             <w:r>
               <w:rPr>
                 <w:rStyle w:val="Hypertextovodkaz"/>
@@ -1756,8 +1845,10 @@
               <w:rPr>
                 <w:rFonts w:eastAsiaTheme="minorEastAsia"/>
                 <w:noProof/>
+                <w:kern w:val="2"/>
                 <w:sz w:val="22"/>
                 <w:lang w:eastAsia="cs-CZ"/>
+                <w14:ligatures w14:val="standardContextual"/>
               </w:rPr>
               <w:tab/>
             </w:r>
@@ -1787,7 +1878,7 @@
                 <w:noProof/>
                 <w:webHidden/>
               </w:rPr>
-              <w:instrText xml:space="preserve"> PAGEREF _Toc133270790 \h </w:instrText>
+              <w:instrText xml:space="preserve"> PAGEREF _Toc136008779 \h </w:instrText>
             </w:r>
             <w:r>
               <w:rPr>
@@ -1824,11 +1915,13 @@
             <w:rPr>
               <w:rFonts w:eastAsiaTheme="minorEastAsia"/>
               <w:noProof/>
+              <w:kern w:val="2"/>
               <w:sz w:val="22"/>
               <w:lang w:eastAsia="cs-CZ"/>
+              <w14:ligatures w14:val="standardContextual"/>
             </w:rPr>
           </w:pPr>
-          <w:hyperlink w:anchor="_Toc133270791" w:history="1">
+          <w:hyperlink w:anchor="_Toc136008780" w:history="1">
             <w:r>
               <w:rPr>
                 <w:rStyle w:val="Hypertextovodkaz"/>
@@ -1840,8 +1933,10 @@
               <w:rPr>
                 <w:rFonts w:eastAsiaTheme="minorEastAsia"/>
                 <w:noProof/>
+                <w:kern w:val="2"/>
                 <w:sz w:val="22"/>
                 <w:lang w:eastAsia="cs-CZ"/>
+                <w14:ligatures w14:val="standardContextual"/>
               </w:rPr>
               <w:tab/>
             </w:r>
@@ -1871,7 +1966,7 @@
                 <w:noProof/>
                 <w:webHidden/>
               </w:rPr>
-              <w:instrText xml:space="preserve"> PAGEREF _Toc133270791 \h </w:instrText>
+              <w:instrText xml:space="preserve"> PAGEREF _Toc136008780 \h </w:instrText>
             </w:r>
             <w:r>
               <w:rPr>
@@ -1908,11 +2003,13 @@
             <w:rPr>
               <w:rFonts w:eastAsiaTheme="minorEastAsia"/>
               <w:noProof/>
+              <w:kern w:val="2"/>
               <w:sz w:val="22"/>
               <w:lang w:eastAsia="cs-CZ"/>
+              <w14:ligatures w14:val="standardContextual"/>
             </w:rPr>
           </w:pPr>
-          <w:hyperlink w:anchor="_Toc133270792" w:history="1">
+          <w:hyperlink w:anchor="_Toc136008781" w:history="1">
             <w:r>
               <w:rPr>
                 <w:rStyle w:val="Hypertextovodkaz"/>
@@ -1924,8 +2021,10 @@
               <w:rPr>
                 <w:rFonts w:eastAsiaTheme="minorEastAsia"/>
                 <w:noProof/>
+                <w:kern w:val="2"/>
                 <w:sz w:val="22"/>
                 <w:lang w:eastAsia="cs-CZ"/>
+                <w14:ligatures w14:val="standardContextual"/>
               </w:rPr>
               <w:tab/>
             </w:r>
@@ -1955,7 +2054,7 @@
                 <w:noProof/>
                 <w:webHidden/>
               </w:rPr>
-              <w:instrText xml:space="preserve"> PAGEREF _Toc133270792 \h </w:instrText>
+              <w:instrText xml:space="preserve"> PAGEREF _Toc136008781 \h </w:instrText>
             </w:r>
             <w:r>
               <w:rPr>
@@ -1992,11 +2091,13 @@
             <w:rPr>
               <w:rFonts w:eastAsiaTheme="minorEastAsia"/>
               <w:noProof/>
+              <w:kern w:val="2"/>
               <w:sz w:val="22"/>
               <w:lang w:eastAsia="cs-CZ"/>
+              <w14:ligatures w14:val="standardContextual"/>
             </w:rPr>
           </w:pPr>
-          <w:hyperlink w:anchor="_Toc133270793" w:history="1">
+          <w:hyperlink w:anchor="_Toc136008782" w:history="1">
             <w:r>
               <w:rPr>
                 <w:rStyle w:val="Hypertextovodkaz"/>
@@ -2008,8 +2109,10 @@
               <w:rPr>
                 <w:rFonts w:eastAsiaTheme="minorEastAsia"/>
                 <w:noProof/>
+                <w:kern w:val="2"/>
                 <w:sz w:val="22"/>
                 <w:lang w:eastAsia="cs-CZ"/>
+                <w14:ligatures w14:val="standardContextual"/>
               </w:rPr>
               <w:tab/>
             </w:r>
@@ -2039,7 +2142,7 @@
                 <w:noProof/>
                 <w:webHidden/>
               </w:rPr>
-              <w:instrText xml:space="preserve"> PAGEREF _Toc133270793 \h </w:instrText>
+              <w:instrText xml:space="preserve"> PAGEREF _Toc136008782 \h </w:instrText>
             </w:r>
             <w:r>
               <w:rPr>
@@ -2076,11 +2179,13 @@
             <w:rPr>
               <w:rFonts w:eastAsiaTheme="minorEastAsia"/>
               <w:noProof/>
+              <w:kern w:val="2"/>
               <w:sz w:val="22"/>
               <w:lang w:eastAsia="cs-CZ"/>
+              <w14:ligatures w14:val="standardContextual"/>
             </w:rPr>
           </w:pPr>
-          <w:hyperlink w:anchor="_Toc133270794" w:history="1">
+          <w:hyperlink w:anchor="_Toc136008783" w:history="1">
             <w:r>
               <w:rPr>
                 <w:rStyle w:val="Hypertextovodkaz"/>
@@ -2092,8 +2197,10 @@
               <w:rPr>
                 <w:rFonts w:eastAsiaTheme="minorEastAsia"/>
                 <w:noProof/>
+                <w:kern w:val="2"/>
                 <w:sz w:val="22"/>
                 <w:lang w:eastAsia="cs-CZ"/>
+                <w14:ligatures w14:val="standardContextual"/>
               </w:rPr>
               <w:tab/>
             </w:r>
@@ -2123,7 +2230,7 @@
                 <w:noProof/>
                 <w:webHidden/>
               </w:rPr>
-              <w:instrText xml:space="preserve"> PAGEREF _Toc133270794 \h </w:instrText>
+              <w:instrText xml:space="preserve"> PAGEREF _Toc136008783 \h </w:instrText>
             </w:r>
             <w:r>
               <w:rPr>
@@ -2160,11 +2267,13 @@
             <w:rPr>
               <w:rFonts w:eastAsiaTheme="minorEastAsia"/>
               <w:noProof/>
+              <w:kern w:val="2"/>
               <w:sz w:val="22"/>
               <w:lang w:eastAsia="cs-CZ"/>
+              <w14:ligatures w14:val="standardContextual"/>
             </w:rPr>
           </w:pPr>
-          <w:hyperlink w:anchor="_Toc133270795" w:history="1">
+          <w:hyperlink w:anchor="_Toc136008784" w:history="1">
             <w:r>
               <w:rPr>
                 <w:rStyle w:val="Hypertextovodkaz"/>
@@ -2176,8 +2285,10 @@
               <w:rPr>
                 <w:rFonts w:eastAsiaTheme="minorEastAsia"/>
                 <w:noProof/>
+                <w:kern w:val="2"/>
                 <w:sz w:val="22"/>
                 <w:lang w:eastAsia="cs-CZ"/>
+                <w14:ligatures w14:val="standardContextual"/>
               </w:rPr>
               <w:tab/>
             </w:r>
@@ -2207,7 +2318,7 @@
                 <w:noProof/>
                 <w:webHidden/>
               </w:rPr>
-              <w:instrText xml:space="preserve"> PAGEREF _Toc133270795 \h </w:instrText>
+              <w:instrText xml:space="preserve"> PAGEREF _Toc136008784 \h </w:instrText>
             </w:r>
             <w:r>
               <w:rPr>
@@ -2244,11 +2355,13 @@
             <w:rPr>
               <w:rFonts w:eastAsiaTheme="minorEastAsia"/>
               <w:noProof/>
+              <w:kern w:val="2"/>
               <w:sz w:val="22"/>
               <w:lang w:eastAsia="cs-CZ"/>
+              <w14:ligatures w14:val="standardContextual"/>
             </w:rPr>
           </w:pPr>
-          <w:hyperlink w:anchor="_Toc133270796" w:history="1">
+          <w:hyperlink w:anchor="_Toc136008785" w:history="1">
             <w:r>
               <w:rPr>
                 <w:rStyle w:val="Hypertextovodkaz"/>
@@ -2260,8 +2373,10 @@
               <w:rPr>
                 <w:rFonts w:eastAsiaTheme="minorEastAsia"/>
                 <w:noProof/>
+                <w:kern w:val="2"/>
                 <w:sz w:val="22"/>
                 <w:lang w:eastAsia="cs-CZ"/>
+                <w14:ligatures w14:val="standardContextual"/>
               </w:rPr>
               <w:tab/>
             </w:r>
@@ -2291,7 +2406,7 @@
                 <w:noProof/>
                 <w:webHidden/>
               </w:rPr>
-              <w:instrText xml:space="preserve"> PAGEREF _Toc133270796 \h </w:instrText>
+              <w:instrText xml:space="preserve"> PAGEREF _Toc136008785 \h </w:instrText>
             </w:r>
             <w:r>
               <w:rPr>
@@ -2328,11 +2443,13 @@
             <w:rPr>
               <w:rFonts w:eastAsiaTheme="minorEastAsia"/>
               <w:noProof/>
+              <w:kern w:val="2"/>
               <w:sz w:val="22"/>
               <w:lang w:eastAsia="cs-CZ"/>
+              <w14:ligatures w14:val="standardContextual"/>
             </w:rPr>
           </w:pPr>
-          <w:hyperlink w:anchor="_Toc133270797" w:history="1">
+          <w:hyperlink w:anchor="_Toc136008786" w:history="1">
             <w:r>
               <w:rPr>
                 <w:rStyle w:val="Hypertextovodkaz"/>
@@ -2344,8 +2461,10 @@
               <w:rPr>
                 <w:rFonts w:eastAsiaTheme="minorEastAsia"/>
                 <w:noProof/>
+                <w:kern w:val="2"/>
                 <w:sz w:val="22"/>
                 <w:lang w:eastAsia="cs-CZ"/>
+                <w14:ligatures w14:val="standardContextual"/>
               </w:rPr>
               <w:tab/>
             </w:r>
@@ -2375,7 +2494,7 @@
                 <w:noProof/>
                 <w:webHidden/>
               </w:rPr>
-              <w:instrText xml:space="preserve"> PAGEREF _Toc133270797 \h </w:instrText>
+              <w:instrText xml:space="preserve"> PAGEREF _Toc136008786 \h </w:instrText>
             </w:r>
             <w:r>
               <w:rPr>
@@ -2415,11 +2534,13 @@
             <w:rPr>
               <w:rFonts w:eastAsiaTheme="minorEastAsia"/>
               <w:noProof/>
+              <w:kern w:val="2"/>
               <w:sz w:val="22"/>
               <w:lang w:eastAsia="cs-CZ"/>
+              <w14:ligatures w14:val="standardContextual"/>
             </w:rPr>
           </w:pPr>
-          <w:hyperlink w:anchor="_Toc133270798" w:history="1">
+          <w:hyperlink w:anchor="_Toc136008787" w:history="1">
             <w:r>
               <w:rPr>
                 <w:rStyle w:val="Hypertextovodkaz"/>
@@ -2431,8 +2552,10 @@
               <w:rPr>
                 <w:rFonts w:eastAsiaTheme="minorEastAsia"/>
                 <w:noProof/>
+                <w:kern w:val="2"/>
                 <w:sz w:val="22"/>
                 <w:lang w:eastAsia="cs-CZ"/>
+                <w14:ligatures w14:val="standardContextual"/>
               </w:rPr>
               <w:tab/>
             </w:r>
@@ -2462,7 +2585,7 @@
                 <w:noProof/>
                 <w:webHidden/>
               </w:rPr>
-              <w:instrText xml:space="preserve"> PAGEREF _Toc133270798 \h </w:instrText>
+              <w:instrText xml:space="preserve"> PAGEREF _Toc136008787 \h </w:instrText>
             </w:r>
             <w:r>
               <w:rPr>
@@ -2499,11 +2622,13 @@
             <w:rPr>
               <w:rFonts w:eastAsiaTheme="minorEastAsia"/>
               <w:noProof/>
+              <w:kern w:val="2"/>
               <w:sz w:val="22"/>
               <w:lang w:eastAsia="cs-CZ"/>
+              <w14:ligatures w14:val="standardContextual"/>
             </w:rPr>
           </w:pPr>
-          <w:hyperlink w:anchor="_Toc133270799" w:history="1">
+          <w:hyperlink w:anchor="_Toc136008788" w:history="1">
             <w:r>
               <w:rPr>
                 <w:rStyle w:val="Hypertextovodkaz"/>
@@ -2515,8 +2640,10 @@
               <w:rPr>
                 <w:rFonts w:eastAsiaTheme="minorEastAsia"/>
                 <w:noProof/>
+                <w:kern w:val="2"/>
                 <w:sz w:val="22"/>
                 <w:lang w:eastAsia="cs-CZ"/>
+                <w14:ligatures w14:val="standardContextual"/>
               </w:rPr>
               <w:tab/>
             </w:r>
@@ -2546,7 +2673,7 @@
                 <w:noProof/>
                 <w:webHidden/>
               </w:rPr>
-              <w:instrText xml:space="preserve"> PAGEREF _Toc133270799 \h </w:instrText>
+              <w:instrText xml:space="preserve"> PAGEREF _Toc136008788 \h </w:instrText>
             </w:r>
             <w:r>
               <w:rPr>
@@ -2583,11 +2710,13 @@
             <w:rPr>
               <w:rFonts w:eastAsiaTheme="minorEastAsia"/>
               <w:noProof/>
+              <w:kern w:val="2"/>
               <w:sz w:val="22"/>
               <w:lang w:eastAsia="cs-CZ"/>
+              <w14:ligatures w14:val="standardContextual"/>
             </w:rPr>
           </w:pPr>
-          <w:hyperlink w:anchor="_Toc133270800" w:history="1">
+          <w:hyperlink w:anchor="_Toc136008789" w:history="1">
             <w:r>
               <w:rPr>
                 <w:rStyle w:val="Hypertextovodkaz"/>
@@ -2599,8 +2728,10 @@
               <w:rPr>
                 <w:rFonts w:eastAsiaTheme="minorEastAsia"/>
                 <w:noProof/>
+                <w:kern w:val="2"/>
                 <w:sz w:val="22"/>
                 <w:lang w:eastAsia="cs-CZ"/>
+                <w14:ligatures w14:val="standardContextual"/>
               </w:rPr>
               <w:tab/>
             </w:r>
@@ -2630,7 +2761,7 @@
                 <w:noProof/>
                 <w:webHidden/>
               </w:rPr>
-              <w:instrText xml:space="preserve"> PAGEREF _Toc133270800 \h </w:instrText>
+              <w:instrText xml:space="preserve"> PAGEREF _Toc136008789 \h </w:instrText>
             </w:r>
             <w:r>
               <w:rPr>
@@ -2667,11 +2798,13 @@
             <w:rPr>
               <w:rFonts w:eastAsiaTheme="minorEastAsia"/>
               <w:noProof/>
+              <w:kern w:val="2"/>
               <w:sz w:val="22"/>
               <w:lang w:eastAsia="cs-CZ"/>
+              <w14:ligatures w14:val="standardContextual"/>
             </w:rPr>
           </w:pPr>
-          <w:hyperlink w:anchor="_Toc133270801" w:history="1">
+          <w:hyperlink w:anchor="_Toc136008790" w:history="1">
             <w:r>
               <w:rPr>
                 <w:rStyle w:val="Hypertextovodkaz"/>
@@ -2683,8 +2816,10 @@
               <w:rPr>
                 <w:rFonts w:eastAsiaTheme="minorEastAsia"/>
                 <w:noProof/>
+                <w:kern w:val="2"/>
                 <w:sz w:val="22"/>
                 <w:lang w:eastAsia="cs-CZ"/>
+                <w14:ligatures w14:val="standardContextual"/>
               </w:rPr>
               <w:tab/>
             </w:r>
@@ -2714,7 +2849,7 @@
                 <w:noProof/>
                 <w:webHidden/>
               </w:rPr>
-              <w:instrText xml:space="preserve"> PAGEREF _Toc133270801 \h </w:instrText>
+              <w:instrText xml:space="preserve"> PAGEREF _Toc136008790 \h </w:instrText>
             </w:r>
             <w:r>
               <w:rPr>
@@ -2751,11 +2886,13 @@
             <w:rPr>
               <w:rFonts w:eastAsiaTheme="minorEastAsia"/>
               <w:noProof/>
+              <w:kern w:val="2"/>
               <w:sz w:val="22"/>
               <w:lang w:eastAsia="cs-CZ"/>
+              <w14:ligatures w14:val="standardContextual"/>
             </w:rPr>
           </w:pPr>
-          <w:hyperlink w:anchor="_Toc133270802" w:history="1">
+          <w:hyperlink w:anchor="_Toc136008791" w:history="1">
             <w:r>
               <w:rPr>
                 <w:rStyle w:val="Hypertextovodkaz"/>
@@ -2767,8 +2904,10 @@
               <w:rPr>
                 <w:rFonts w:eastAsiaTheme="minorEastAsia"/>
                 <w:noProof/>
+                <w:kern w:val="2"/>
                 <w:sz w:val="22"/>
                 <w:lang w:eastAsia="cs-CZ"/>
+                <w14:ligatures w14:val="standardContextual"/>
               </w:rPr>
               <w:tab/>
             </w:r>
@@ -2798,7 +2937,7 @@
                 <w:noProof/>
                 <w:webHidden/>
               </w:rPr>
-              <w:instrText xml:space="preserve"> PAGEREF _Toc133270802 \h </w:instrText>
+              <w:instrText xml:space="preserve"> PAGEREF _Toc136008791 \h </w:instrText>
             </w:r>
             <w:r>
               <w:rPr>
@@ -2835,11 +2974,13 @@
             <w:rPr>
               <w:rFonts w:eastAsiaTheme="minorEastAsia"/>
               <w:noProof/>
+              <w:kern w:val="2"/>
               <w:sz w:val="22"/>
               <w:lang w:eastAsia="cs-CZ"/>
+              <w14:ligatures w14:val="standardContextual"/>
             </w:rPr>
           </w:pPr>
-          <w:hyperlink w:anchor="_Toc133270803" w:history="1">
+          <w:hyperlink w:anchor="_Toc136008792" w:history="1">
             <w:r>
               <w:rPr>
                 <w:rStyle w:val="Hypertextovodkaz"/>
@@ -2851,8 +2992,10 @@
               <w:rPr>
                 <w:rFonts w:eastAsiaTheme="minorEastAsia"/>
                 <w:noProof/>
+                <w:kern w:val="2"/>
                 <w:sz w:val="22"/>
                 <w:lang w:eastAsia="cs-CZ"/>
+                <w14:ligatures w14:val="standardContextual"/>
               </w:rPr>
               <w:tab/>
             </w:r>
@@ -2861,7 +3004,7 @@
                 <w:rStyle w:val="Hypertextovodkaz"/>
                 <w:noProof/>
               </w:rPr>
-              <w:t>BEM</w:t>
+              <w:t>Princip DRY</w:t>
             </w:r>
             <w:r>
               <w:rPr>
@@ -2882,7 +3025,7 @@
                 <w:noProof/>
                 <w:webHidden/>
               </w:rPr>
-              <w:instrText xml:space="preserve"> PAGEREF _Toc133270803 \h </w:instrText>
+              <w:instrText xml:space="preserve"> PAGEREF _Toc136008792 \h </w:instrText>
             </w:r>
             <w:r>
               <w:rPr>
@@ -2919,11 +3062,13 @@
             <w:rPr>
               <w:rFonts w:eastAsiaTheme="minorEastAsia"/>
               <w:noProof/>
+              <w:kern w:val="2"/>
               <w:sz w:val="22"/>
               <w:lang w:eastAsia="cs-CZ"/>
+              <w14:ligatures w14:val="standardContextual"/>
             </w:rPr>
           </w:pPr>
-          <w:hyperlink w:anchor="_Toc133270804" w:history="1">
+          <w:hyperlink w:anchor="_Toc136008793" w:history="1">
             <w:r>
               <w:rPr>
                 <w:rStyle w:val="Hypertextovodkaz"/>
@@ -2935,8 +3080,10 @@
               <w:rPr>
                 <w:rFonts w:eastAsiaTheme="minorEastAsia"/>
                 <w:noProof/>
+                <w:kern w:val="2"/>
                 <w:sz w:val="22"/>
                 <w:lang w:eastAsia="cs-CZ"/>
+                <w14:ligatures w14:val="standardContextual"/>
               </w:rPr>
               <w:tab/>
             </w:r>
@@ -2945,7 +3092,7 @@
                 <w:rStyle w:val="Hypertextovodkaz"/>
                 <w:noProof/>
               </w:rPr>
-              <w:t>Využívání proměnných</w:t>
+              <w:t>Konvence pro pojmenovávání tříd BEM</w:t>
             </w:r>
             <w:r>
               <w:rPr>
@@ -2966,7 +3113,7 @@
                 <w:noProof/>
                 <w:webHidden/>
               </w:rPr>
-              <w:instrText xml:space="preserve"> PAGEREF _Toc133270804 \h </w:instrText>
+              <w:instrText xml:space="preserve"> PAGEREF _Toc136008793 \h </w:instrText>
             </w:r>
             <w:r>
               <w:rPr>
@@ -2986,7 +3133,7 @@
                 <w:noProof/>
                 <w:webHidden/>
               </w:rPr>
-              <w:t>9</w:t>
+              <w:t>10</w:t>
             </w:r>
             <w:r>
               <w:rPr>
@@ -3003,11 +3150,13 @@
             <w:rPr>
               <w:rFonts w:eastAsiaTheme="minorEastAsia"/>
               <w:noProof/>
+              <w:kern w:val="2"/>
               <w:sz w:val="22"/>
               <w:lang w:eastAsia="cs-CZ"/>
+              <w14:ligatures w14:val="standardContextual"/>
             </w:rPr>
           </w:pPr>
-          <w:hyperlink w:anchor="_Toc133270805" w:history="1">
+          <w:hyperlink w:anchor="_Toc136008794" w:history="1">
             <w:r>
               <w:rPr>
                 <w:rStyle w:val="Hypertextovodkaz"/>
@@ -3019,8 +3168,10 @@
               <w:rPr>
                 <w:rFonts w:eastAsiaTheme="minorEastAsia"/>
                 <w:noProof/>
+                <w:kern w:val="2"/>
                 <w:sz w:val="22"/>
                 <w:lang w:eastAsia="cs-CZ"/>
+                <w14:ligatures w14:val="standardContextual"/>
               </w:rPr>
               <w:tab/>
             </w:r>
@@ -3029,7 +3180,7 @@
                 <w:rStyle w:val="Hypertextovodkaz"/>
                 <w:noProof/>
               </w:rPr>
-              <w:t>Jednotky a kde je používat</w:t>
+              <w:t>Sjednocení stylů ve všech prohlížečích</w:t>
             </w:r>
             <w:r>
               <w:rPr>
@@ -3050,7 +3201,7 @@
                 <w:noProof/>
                 <w:webHidden/>
               </w:rPr>
-              <w:instrText xml:space="preserve"> PAGEREF _Toc133270805 \h </w:instrText>
+              <w:instrText xml:space="preserve"> PAGEREF _Toc136008794 \h </w:instrText>
             </w:r>
             <w:r>
               <w:rPr>
@@ -3070,259 +3221,7 @@
                 <w:noProof/>
                 <w:webHidden/>
               </w:rPr>
-              <w:t>9</w:t>
-            </w:r>
-            <w:r>
-              <w:rPr>
-                <w:noProof/>
-                <w:webHidden/>
-              </w:rPr>
-              <w:fldChar w:fldCharType="end"/>
-            </w:r>
-          </w:hyperlink>
-        </w:p>
-        <w:p>
-          <w:pPr>
-            <w:pStyle w:val="Obsah3"/>
-            <w:rPr>
-              <w:rFonts w:eastAsiaTheme="minorEastAsia"/>
-              <w:noProof/>
-              <w:sz w:val="22"/>
-              <w:lang w:eastAsia="cs-CZ"/>
-            </w:rPr>
-          </w:pPr>
-          <w:hyperlink w:anchor="_Toc133270806" w:history="1">
-            <w:r>
-              <w:rPr>
-                <w:rStyle w:val="Hypertextovodkaz"/>
-                <w:noProof/>
-              </w:rPr>
-              <w:t>3.2.4</w:t>
-            </w:r>
-            <w:r>
-              <w:rPr>
-                <w:rFonts w:eastAsiaTheme="minorEastAsia"/>
-                <w:noProof/>
-                <w:sz w:val="22"/>
-                <w:lang w:eastAsia="cs-CZ"/>
-              </w:rPr>
-              <w:tab/>
-            </w:r>
-            <w:r>
-              <w:rPr>
-                <w:rStyle w:val="Hypertextovodkaz"/>
-                <w:noProof/>
-              </w:rPr>
-              <w:t>Pravidlo DRY</w:t>
-            </w:r>
-            <w:r>
-              <w:rPr>
-                <w:noProof/>
-                <w:webHidden/>
-              </w:rPr>
-              <w:tab/>
-            </w:r>
-            <w:r>
-              <w:rPr>
-                <w:noProof/>
-                <w:webHidden/>
-              </w:rPr>
-              <w:fldChar w:fldCharType="begin"/>
-            </w:r>
-            <w:r>
-              <w:rPr>
-                <w:noProof/>
-                <w:webHidden/>
-              </w:rPr>
-              <w:instrText xml:space="preserve"> PAGEREF _Toc133270806 \h </w:instrText>
-            </w:r>
-            <w:r>
-              <w:rPr>
-                <w:noProof/>
-                <w:webHidden/>
-              </w:rPr>
-            </w:r>
-            <w:r>
-              <w:rPr>
-                <w:noProof/>
-                <w:webHidden/>
-              </w:rPr>
-              <w:fldChar w:fldCharType="separate"/>
-            </w:r>
-            <w:r>
-              <w:rPr>
-                <w:noProof/>
-                <w:webHidden/>
-              </w:rPr>
-              <w:t>9</w:t>
-            </w:r>
-            <w:r>
-              <w:rPr>
-                <w:noProof/>
-                <w:webHidden/>
-              </w:rPr>
-              <w:fldChar w:fldCharType="end"/>
-            </w:r>
-          </w:hyperlink>
-        </w:p>
-        <w:p>
-          <w:pPr>
-            <w:pStyle w:val="Obsah3"/>
-            <w:rPr>
-              <w:rFonts w:eastAsiaTheme="minorEastAsia"/>
-              <w:noProof/>
-              <w:sz w:val="22"/>
-              <w:lang w:eastAsia="cs-CZ"/>
-            </w:rPr>
-          </w:pPr>
-          <w:hyperlink w:anchor="_Toc133270807" w:history="1">
-            <w:r>
-              <w:rPr>
-                <w:rStyle w:val="Hypertextovodkaz"/>
-                <w:noProof/>
-              </w:rPr>
-              <w:t>3.2.5</w:t>
-            </w:r>
-            <w:r>
-              <w:rPr>
-                <w:rFonts w:eastAsiaTheme="minorEastAsia"/>
-                <w:noProof/>
-                <w:sz w:val="22"/>
-                <w:lang w:eastAsia="cs-CZ"/>
-              </w:rPr>
-              <w:tab/>
-            </w:r>
-            <w:r>
-              <w:rPr>
-                <w:rStyle w:val="Hypertextovodkaz"/>
-                <w:noProof/>
-              </w:rPr>
-              <w:t>Sjednocení stylů ve všech prohlížečích</w:t>
-            </w:r>
-            <w:r>
-              <w:rPr>
-                <w:noProof/>
-                <w:webHidden/>
-              </w:rPr>
-              <w:tab/>
-            </w:r>
-            <w:r>
-              <w:rPr>
-                <w:noProof/>
-                <w:webHidden/>
-              </w:rPr>
-              <w:fldChar w:fldCharType="begin"/>
-            </w:r>
-            <w:r>
-              <w:rPr>
-                <w:noProof/>
-                <w:webHidden/>
-              </w:rPr>
-              <w:instrText xml:space="preserve"> PAGEREF _Toc133270807 \h </w:instrText>
-            </w:r>
-            <w:r>
-              <w:rPr>
-                <w:noProof/>
-                <w:webHidden/>
-              </w:rPr>
-            </w:r>
-            <w:r>
-              <w:rPr>
-                <w:noProof/>
-                <w:webHidden/>
-              </w:rPr>
-              <w:fldChar w:fldCharType="separate"/>
-            </w:r>
-            <w:r>
-              <w:rPr>
-                <w:noProof/>
-                <w:webHidden/>
-              </w:rPr>
-              <w:t>9</w:t>
-            </w:r>
-            <w:r>
-              <w:rPr>
-                <w:noProof/>
-                <w:webHidden/>
-              </w:rPr>
-              <w:fldChar w:fldCharType="end"/>
-            </w:r>
-          </w:hyperlink>
-        </w:p>
-        <w:p>
-          <w:pPr>
-            <w:pStyle w:val="Obsah3"/>
-            <w:rPr>
-              <w:rFonts w:eastAsiaTheme="minorEastAsia"/>
-              <w:noProof/>
-              <w:sz w:val="22"/>
-              <w:lang w:eastAsia="cs-CZ"/>
-            </w:rPr>
-          </w:pPr>
-          <w:hyperlink w:anchor="_Toc133270808" w:history="1">
-            <w:r>
-              <w:rPr>
-                <w:rStyle w:val="Hypertextovodkaz"/>
-                <w:noProof/>
-              </w:rPr>
-              <w:t>3.2.6</w:t>
-            </w:r>
-            <w:r>
-              <w:rPr>
-                <w:rFonts w:eastAsiaTheme="minorEastAsia"/>
-                <w:noProof/>
-                <w:sz w:val="22"/>
-                <w:lang w:eastAsia="cs-CZ"/>
-              </w:rPr>
-              <w:tab/>
-            </w:r>
-            <w:r>
-              <w:rPr>
-                <w:rStyle w:val="Hypertextovodkaz"/>
-                <w:noProof/>
-              </w:rPr>
-              <w:t>Vyhýbání se tagu !important</w:t>
-            </w:r>
-            <w:r>
-              <w:rPr>
-                <w:noProof/>
-                <w:webHidden/>
-              </w:rPr>
-              <w:tab/>
-            </w:r>
-            <w:r>
-              <w:rPr>
-                <w:noProof/>
-                <w:webHidden/>
-              </w:rPr>
-              <w:fldChar w:fldCharType="begin"/>
-            </w:r>
-            <w:r>
-              <w:rPr>
-                <w:noProof/>
-                <w:webHidden/>
-              </w:rPr>
-              <w:instrText xml:space="preserve"> PAGEREF _Toc133270808 \h </w:instrText>
-            </w:r>
-            <w:r>
-              <w:rPr>
-                <w:noProof/>
-                <w:webHidden/>
-              </w:rPr>
-            </w:r>
-            <w:r>
-              <w:rPr>
-                <w:noProof/>
-                <w:webHidden/>
-              </w:rPr>
-              <w:fldChar w:fldCharType="separate"/>
-            </w:r>
-            <w:r>
-              <w:rPr>
-                <w:noProof/>
-                <w:webHidden/>
-              </w:rPr>
-              <w:t>10</w:t>
+              <w:t>12</w:t>
             </w:r>
             <w:r>
               <w:rPr>
@@ -3339,11 +3238,13 @@
             <w:rPr>
               <w:rFonts w:eastAsiaTheme="minorEastAsia"/>
               <w:noProof/>
+              <w:kern w:val="2"/>
               <w:sz w:val="22"/>
               <w:lang w:eastAsia="cs-CZ"/>
+              <w14:ligatures w14:val="standardContextual"/>
             </w:rPr>
           </w:pPr>
-          <w:hyperlink w:anchor="_Toc133270809" w:history="1">
+          <w:hyperlink w:anchor="_Toc136008795" w:history="1">
             <w:r>
               <w:rPr>
                 <w:rStyle w:val="Hypertextovodkaz"/>
@@ -3370,7 +3271,7 @@
                 <w:noProof/>
                 <w:webHidden/>
               </w:rPr>
-              <w:instrText xml:space="preserve"> PAGEREF _Toc133270809 \h </w:instrText>
+              <w:instrText xml:space="preserve"> PAGEREF _Toc136008795 \h </w:instrText>
             </w:r>
             <w:r>
               <w:rPr>
@@ -3390,7 +3291,7 @@
                 <w:noProof/>
                 <w:webHidden/>
               </w:rPr>
-              <w:t>11</w:t>
+              <w:t>14</w:t>
             </w:r>
             <w:r>
               <w:rPr>
@@ -3407,11 +3308,13 @@
             <w:rPr>
               <w:rFonts w:eastAsiaTheme="minorEastAsia"/>
               <w:noProof/>
+              <w:kern w:val="2"/>
               <w:sz w:val="22"/>
               <w:lang w:eastAsia="cs-CZ"/>
+              <w14:ligatures w14:val="standardContextual"/>
             </w:rPr>
           </w:pPr>
-          <w:hyperlink w:anchor="_Toc133270810" w:history="1">
+          <w:hyperlink w:anchor="_Toc136008796" w:history="1">
             <w:r>
               <w:rPr>
                 <w:rStyle w:val="Hypertextovodkaz"/>
@@ -3438,7 +3341,7 @@
                 <w:noProof/>
                 <w:webHidden/>
               </w:rPr>
-              <w:instrText xml:space="preserve"> PAGEREF _Toc133270810 \h </w:instrText>
+              <w:instrText xml:space="preserve"> PAGEREF _Toc136008796 \h </w:instrText>
             </w:r>
             <w:r>
               <w:rPr>
@@ -3458,7 +3361,7 @@
                 <w:noProof/>
                 <w:webHidden/>
               </w:rPr>
-              <w:t>12</w:t>
+              <w:t>15</w:t>
             </w:r>
             <w:r>
               <w:rPr>
@@ -3475,11 +3378,13 @@
             <w:rPr>
               <w:rFonts w:eastAsiaTheme="minorEastAsia"/>
               <w:noProof/>
+              <w:kern w:val="2"/>
               <w:sz w:val="22"/>
               <w:lang w:eastAsia="cs-CZ"/>
+              <w14:ligatures w14:val="standardContextual"/>
             </w:rPr>
           </w:pPr>
-          <w:hyperlink w:anchor="_Toc133270811" w:history="1">
+          <w:hyperlink w:anchor="_Toc136008797" w:history="1">
             <w:r>
               <w:rPr>
                 <w:rStyle w:val="Hypertextovodkaz"/>
@@ -3506,7 +3411,7 @@
                 <w:noProof/>
                 <w:webHidden/>
               </w:rPr>
-              <w:instrText xml:space="preserve"> PAGEREF _Toc133270811 \h </w:instrText>
+              <w:instrText xml:space="preserve"> PAGEREF _Toc136008797 \h </w:instrText>
             </w:r>
             <w:r>
               <w:rPr>
@@ -3526,7 +3431,7 @@
                 <w:noProof/>
                 <w:webHidden/>
               </w:rPr>
-              <w:t>13</w:t>
+              <w:t>16</w:t>
             </w:r>
             <w:r>
               <w:rPr>
@@ -3543,11 +3448,13 @@
             <w:rPr>
               <w:rFonts w:eastAsiaTheme="minorEastAsia"/>
               <w:noProof/>
+              <w:kern w:val="2"/>
               <w:sz w:val="22"/>
               <w:lang w:eastAsia="cs-CZ"/>
+              <w14:ligatures w14:val="standardContextual"/>
             </w:rPr>
           </w:pPr>
-          <w:hyperlink w:anchor="_Toc133270812" w:history="1">
+          <w:hyperlink w:anchor="_Toc136008798" w:history="1">
             <w:r>
               <w:rPr>
                 <w:rStyle w:val="Hypertextovodkaz"/>
@@ -3574,7 +3481,7 @@
                 <w:noProof/>
                 <w:webHidden/>
               </w:rPr>
-              <w:instrText xml:space="preserve"> PAGEREF _Toc133270812 \h </w:instrText>
+              <w:instrText xml:space="preserve"> PAGEREF _Toc136008798 \h </w:instrText>
             </w:r>
             <w:r>
               <w:rPr>
@@ -3594,7 +3501,7 @@
                 <w:noProof/>
                 <w:webHidden/>
               </w:rPr>
-              <w:t>14</w:t>
+              <w:t>17</w:t>
             </w:r>
             <w:r>
               <w:rPr>
@@ -3614,11 +3521,13 @@
             <w:rPr>
               <w:rFonts w:eastAsiaTheme="minorEastAsia"/>
               <w:noProof/>
+              <w:kern w:val="2"/>
               <w:sz w:val="22"/>
               <w:lang w:eastAsia="cs-CZ"/>
+              <w14:ligatures w14:val="standardContextual"/>
             </w:rPr>
           </w:pPr>
-          <w:hyperlink w:anchor="_Toc133270813" w:history="1">
+          <w:hyperlink w:anchor="_Toc136008799" w:history="1">
             <w:r>
               <w:rPr>
                 <w:rStyle w:val="Hypertextovodkaz"/>
@@ -3630,8 +3539,10 @@
               <w:rPr>
                 <w:rFonts w:eastAsiaTheme="minorEastAsia"/>
                 <w:noProof/>
+                <w:kern w:val="2"/>
                 <w:sz w:val="22"/>
                 <w:lang w:eastAsia="cs-CZ"/>
+                <w14:ligatures w14:val="standardContextual"/>
               </w:rPr>
               <w:tab/>
             </w:r>
@@ -3661,7 +3572,7 @@
                 <w:noProof/>
                 <w:webHidden/>
               </w:rPr>
-              <w:instrText xml:space="preserve"> PAGEREF _Toc133270813 \h </w:instrText>
+              <w:instrText xml:space="preserve"> PAGEREF _Toc136008799 \h </w:instrText>
             </w:r>
             <w:r>
               <w:rPr>
@@ -3720,7 +3631,7 @@
       </w:pPr>
       <w:bookmarkStart w:id="0" w:name="_Toc86047591"/>
       <w:bookmarkStart w:id="1" w:name="_Toc86055198"/>
-      <w:bookmarkStart w:id="2" w:name="_Toc133270782"/>
+      <w:bookmarkStart w:id="2" w:name="_Toc136008771"/>
       <w:r>
         <w:lastRenderedPageBreak/>
         <w:t>Úvod</w:t>
@@ -3731,92 +3642,69 @@
     </w:p>
     <w:p>
       <w:r>
-        <w:t xml:space="preserve">Proč já vlastně tuto práci </w:t>
-      </w:r>
-      <w:r>
-        <w:t>píšu</w:t>
-      </w:r>
-      <w:r>
-        <w:t xml:space="preserve"> …</w:t>
-      </w:r>
-    </w:p>
-    <w:p>
-      <w:pPr>
-        <w:rPr>
-          <w:color w:val="FF0000"/>
-        </w:rPr>
-      </w:pPr>
-      <w:r>
-        <w:rPr>
-          <w:color w:val="FF0000"/>
-        </w:rPr>
-        <w:t xml:space="preserve">Nastavte </w:t>
-      </w:r>
-      <w:r>
-        <w:rPr>
-          <w:b/>
-          <w:bCs/>
-          <w:color w:val="FF0000"/>
-        </w:rPr>
-        <w:t>název</w:t>
-      </w:r>
-      <w:r>
-        <w:rPr>
-          <w:color w:val="FF0000"/>
-        </w:rPr>
-        <w:t xml:space="preserve"> dokumentu a </w:t>
-      </w:r>
-      <w:r>
-        <w:rPr>
-          <w:b/>
-          <w:bCs/>
-          <w:color w:val="FF0000"/>
-        </w:rPr>
-        <w:t>autora</w:t>
-      </w:r>
-      <w:r>
-        <w:rPr>
-          <w:color w:val="FF0000"/>
-        </w:rPr>
-        <w:t xml:space="preserve"> v nabídce Soubor/</w:t>
-      </w:r>
-      <w:r>
-        <w:rPr>
-          <w:color w:val="FF0000"/>
-        </w:rPr>
-        <w:t>Informa</w:t>
-      </w:r>
-      <w:r>
-        <w:rPr>
-          <w:color w:val="FF0000"/>
-        </w:rPr>
-        <w:t>ce</w:t>
-      </w:r>
-      <w:r>
-        <w:rPr>
-          <w:color w:val="FF0000"/>
-        </w:rPr>
-        <w:t>.</w:t>
-      </w:r>
-    </w:p>
-    <w:p>
-      <w:pPr>
-        <w:rPr>
-          <w:color w:val="FF0000"/>
-        </w:rPr>
-      </w:pPr>
-      <w:r>
-        <w:rPr>
-          <w:color w:val="FF0000"/>
-        </w:rPr>
-        <w:t>Pro vkládání zdrojů použijte Reference/Spravovat prameny.</w:t>
+        <w:t>S webovými stránkami se v dnešní době setkal už nejspíš každý. Ať už si chceme přečíst článek, novou zprávu ze světa nebo koupit něco nového na sebe či do bytu</w:t>
+      </w:r>
+      <w:r>
+        <w:t>,</w:t>
+      </w:r>
+      <w:r>
+        <w:t xml:space="preserve"> je zde velká pravděpodobnost, že tak učiníme právě na nějaké webové stránce. Web se stal důležitou součástí našeho každodenního života a vývojáři, kteří na něj umisťují webové stránky by měly dělat maximum pro to, aby se na něm lidé dobře orientovali a našli to co hledají.</w:t>
+      </w:r>
+    </w:p>
+    <w:p>
+      <w:r>
+        <w:t>Rozhodl jsem se tedy</w:t>
+      </w:r>
+      <w:r>
+        <w:t xml:space="preserve"> napsat práci na téma Návrh a realizace webových stránek</w:t>
+      </w:r>
+      <w:r>
+        <w:t xml:space="preserve">, </w:t>
+      </w:r>
+      <w:r>
+        <w:t>aby</w:t>
+      </w:r>
+      <w:r>
+        <w:t>ch</w:t>
+      </w:r>
+      <w:r>
+        <w:t xml:space="preserve"> se pokusil vylepšit a přiblížit schopnost vytvářet webové stránky nejen sebe, ale i ostatní čtenáře.</w:t>
+      </w:r>
+      <w:r>
+        <w:t xml:space="preserve"> Z tohoto důvodu se dokument odkazuje na vytvořenou webovou stránku, na které ukazuj</w:t>
+      </w:r>
+      <w:r>
+        <w:t>i</w:t>
+      </w:r>
+      <w:r>
+        <w:t xml:space="preserve"> reálné příklady a využití nejlepších postupů, které jsou v práci zmíněny. Dalším cílem práce bylo vytvořit stručné </w:t>
+      </w:r>
+      <w:proofErr w:type="spellStart"/>
+      <w:r>
+        <w:t>kodérovo</w:t>
+      </w:r>
+      <w:proofErr w:type="spellEnd"/>
+      <w:r>
+        <w:t xml:space="preserve"> desatero, které obsahuje výtah nejlepších postupů a konvencí v přístupném formátu a mohlo by být využito</w:t>
+      </w:r>
+      <w:r>
+        <w:t xml:space="preserve"> i</w:t>
+      </w:r>
+      <w:r>
+        <w:t xml:space="preserve"> v </w:t>
+      </w:r>
+      <w:r>
+        <w:t>budoucích</w:t>
+      </w:r>
+      <w:r>
+        <w:t xml:space="preserve"> třídách oboru Informační technologie.</w:t>
       </w:r>
     </w:p>
     <w:p>
       <w:pPr>
         <w:pStyle w:val="Nadpis1"/>
       </w:pPr>
-      <w:bookmarkStart w:id="3" w:name="_Toc133270783"/>
+      <w:bookmarkStart w:id="3" w:name="_Toc136008772"/>
       <w:r>
         <w:lastRenderedPageBreak/>
         <w:t>Technologie</w:t>
@@ -3827,7 +3715,7 @@
       <w:pPr>
         <w:pStyle w:val="Nadpis2"/>
       </w:pPr>
-      <w:bookmarkStart w:id="4" w:name="_Toc133270784"/>
+      <w:bookmarkStart w:id="4" w:name="_Toc136008773"/>
       <w:r>
         <w:t>HTML</w:t>
       </w:r>
@@ -3968,7 +3856,7 @@
       <w:pPr>
         <w:pStyle w:val="Nadpis2"/>
       </w:pPr>
-      <w:bookmarkStart w:id="5" w:name="_Toc133270785"/>
+      <w:bookmarkStart w:id="5" w:name="_Toc136008774"/>
       <w:r>
         <w:t>CSS</w:t>
       </w:r>
@@ -4129,7 +4017,7 @@
       <w:pPr>
         <w:pStyle w:val="Nadpis1"/>
       </w:pPr>
-      <w:bookmarkStart w:id="6" w:name="_Toc133270786"/>
+      <w:bookmarkStart w:id="6" w:name="_Toc136008775"/>
       <w:r>
         <w:lastRenderedPageBreak/>
         <w:t>Psaní optimálně strukturovaného HTML kódu</w:t>
@@ -4197,7 +4085,7 @@
       <w:pPr>
         <w:pStyle w:val="Nadpis2"/>
       </w:pPr>
-      <w:bookmarkStart w:id="7" w:name="_Toc133270787"/>
+      <w:bookmarkStart w:id="7" w:name="_Toc136008776"/>
       <w:r>
         <w:t>Proč se snažit o efektivnější HTML kód</w:t>
       </w:r>
@@ -4301,7 +4189,7 @@
       <w:pPr>
         <w:pStyle w:val="Nadpis2"/>
       </w:pPr>
-      <w:bookmarkStart w:id="8" w:name="_Toc133270788"/>
+      <w:bookmarkStart w:id="8" w:name="_Toc136008777"/>
       <w:r>
         <w:t>Sémantické HTML</w:t>
       </w:r>
@@ -4524,6 +4412,7 @@
       <w:pPr>
         <w:pStyle w:val="Titulek"/>
       </w:pPr>
+      <w:bookmarkStart w:id="9" w:name="_Toc136005104"/>
       <w:r>
         <w:t xml:space="preserve">Obrázek </w:t>
       </w:r>
@@ -4565,12 +4454,13 @@
           </w:r>
         </w:sdtContent>
       </w:sdt>
+      <w:bookmarkEnd w:id="9"/>
     </w:p>
     <w:p>
       <w:pPr>
         <w:pStyle w:val="Nadpis3"/>
       </w:pPr>
-      <w:bookmarkStart w:id="9" w:name="_Toc133270789"/>
+      <w:bookmarkStart w:id="10" w:name="_Toc136008778"/>
       <w:proofErr w:type="spellStart"/>
       <w:r>
         <w:t>Article</w:t>
@@ -4579,7 +4469,7 @@
       <w:r>
         <w:t xml:space="preserve"> element</w:t>
       </w:r>
-      <w:bookmarkEnd w:id="9"/>
+      <w:bookmarkEnd w:id="10"/>
     </w:p>
     <w:p>
       <w:r>
@@ -4642,7 +4532,7 @@
       <w:pPr>
         <w:pStyle w:val="Nadpis3"/>
       </w:pPr>
-      <w:bookmarkStart w:id="10" w:name="_Toc133270790"/>
+      <w:bookmarkStart w:id="11" w:name="_Toc136008779"/>
       <w:proofErr w:type="spellStart"/>
       <w:r>
         <w:t>Section</w:t>
@@ -4651,7 +4541,7 @@
       <w:r>
         <w:t xml:space="preserve"> element</w:t>
       </w:r>
-      <w:bookmarkEnd w:id="10"/>
+      <w:bookmarkEnd w:id="11"/>
     </w:p>
     <w:p>
       <w:r>
@@ -4763,7 +4653,7 @@
       <w:pPr>
         <w:pStyle w:val="Nadpis3"/>
       </w:pPr>
-      <w:bookmarkStart w:id="11" w:name="_Toc133270791"/>
+      <w:bookmarkStart w:id="12" w:name="_Toc136008780"/>
       <w:proofErr w:type="spellStart"/>
       <w:r>
         <w:lastRenderedPageBreak/>
@@ -4773,7 +4663,7 @@
       <w:r>
         <w:t xml:space="preserve"> element</w:t>
       </w:r>
-      <w:bookmarkEnd w:id="11"/>
+      <w:bookmarkEnd w:id="12"/>
     </w:p>
     <w:p>
       <w:r>
@@ -4814,11 +4704,11 @@
       <w:pPr>
         <w:pStyle w:val="Nadpis3"/>
       </w:pPr>
-      <w:bookmarkStart w:id="12" w:name="_Toc133270792"/>
+      <w:bookmarkStart w:id="13" w:name="_Toc136008781"/>
       <w:r>
         <w:t>Nav element</w:t>
       </w:r>
-      <w:bookmarkEnd w:id="12"/>
+      <w:bookmarkEnd w:id="13"/>
     </w:p>
     <w:p>
       <w:r>
@@ -4880,66 +4770,20 @@
       </w:sdt>
     </w:p>
     <w:p>
-      <w:proofErr w:type="gramStart"/>
-      <w:r>
-        <w:t>Patří</w:t>
-      </w:r>
-      <w:proofErr w:type="gramEnd"/>
-      <w:r>
-        <w:t xml:space="preserve"> mezi velmi důležité sémantické tagy</w:t>
-      </w:r>
-      <w:r>
-        <w:t xml:space="preserve"> </w:t>
-      </w:r>
-      <w:r>
-        <w:t xml:space="preserve">z hlediska </w:t>
-      </w:r>
-      <w:r>
-        <w:t>vyhledávačů, protože pomáhá rychle a jednoduše identifikovat strukturu naší webové stránky. Je také častým zvykem linky uvnitř navigace zabalovat do tagů představující listy, pro ještě výraznější efektivitu navigace v oblasti SEO.</w:t>
-      </w:r>
-      <w:sdt>
-        <w:sdtPr>
-          <w:id w:val="-309867093"/>
-          <w:citation/>
-        </w:sdtPr>
-        <w:sdtEndPr/>
-        <w:sdtContent>
-          <w:r>
-            <w:fldChar w:fldCharType="begin"/>
-          </w:r>
-          <w:r>
-            <w:instrText xml:space="preserve"> CITATION Bre17 \l 1029 </w:instrText>
-          </w:r>
-          <w:r>
-            <w:fldChar w:fldCharType="separate"/>
-          </w:r>
-          <w:r>
-            <w:rPr>
-              <w:noProof/>
-            </w:rPr>
-            <w:t xml:space="preserve"> (7)</w:t>
-          </w:r>
-          <w:r>
-            <w:fldChar w:fldCharType="end"/>
-          </w:r>
-        </w:sdtContent>
-      </w:sdt>
-    </w:p>
-    <w:p>
       <w:pPr>
         <w:pStyle w:val="Nadpis2"/>
       </w:pPr>
-      <w:bookmarkStart w:id="13" w:name="_Toc133270793"/>
+      <w:bookmarkStart w:id="14" w:name="_Toc136008782"/>
       <w:r>
         <w:t>Soubor nejlepších postupů a pravidel</w:t>
       </w:r>
-      <w:bookmarkEnd w:id="13"/>
+      <w:bookmarkEnd w:id="14"/>
     </w:p>
     <w:p>
       <w:pPr>
         <w:pStyle w:val="Nadpis3"/>
       </w:pPr>
-      <w:bookmarkStart w:id="14" w:name="_Toc133270794"/>
+      <w:bookmarkStart w:id="15" w:name="_Toc136008783"/>
       <w:r>
         <w:t xml:space="preserve">Správné nastavení </w:t>
       </w:r>
@@ -4951,7 +4795,7 @@
       <w:r>
         <w:t xml:space="preserve"> atributu v &lt;html&gt; elementu</w:t>
       </w:r>
-      <w:bookmarkEnd w:id="14"/>
+      <w:bookmarkEnd w:id="15"/>
     </w:p>
     <w:p>
       <w:r>
@@ -5066,142 +4910,37 @@
       <w:pPr>
         <w:pStyle w:val="Nadpis3"/>
       </w:pPr>
-      <w:bookmarkStart w:id="15" w:name="_Toc133270795"/>
-      <w:r>
-        <w:t xml:space="preserve">Omezení se na použití jednoho </w:t>
-      </w:r>
-      <w:r>
-        <w:t xml:space="preserve">&lt;h1&gt; elementu </w:t>
-      </w:r>
-      <w:r>
-        <w:t>na stránce</w:t>
-      </w:r>
-      <w:bookmarkEnd w:id="15"/>
-    </w:p>
-    <w:p>
-      <w:r>
-        <w:t xml:space="preserve">Tag &lt;h1&gt; </w:t>
+      <w:bookmarkStart w:id="16" w:name="_Toc136008785"/>
+      <w:r>
+        <w:t>Doplnění tagu &lt;</w:t>
+      </w:r>
+      <w:proofErr w:type="spellStart"/>
+      <w:r>
+        <w:t>img</w:t>
+      </w:r>
+      <w:proofErr w:type="spellEnd"/>
+      <w:r>
+        <w:t>&gt; o atribut alt</w:t>
+      </w:r>
+      <w:bookmarkEnd w:id="16"/>
+    </w:p>
+    <w:p>
+      <w:r>
+        <w:t xml:space="preserve">Alt neboli alternativní text </w:t>
       </w:r>
       <w:proofErr w:type="gramStart"/>
       <w:r>
-        <w:t>vytváří</w:t>
+        <w:t>slouží</w:t>
       </w:r>
       <w:proofErr w:type="gramEnd"/>
       <w:r>
-        <w:t xml:space="preserve"> nadpis nejvyšší úrovně a měl by popisovat téma celé stránky, na které se momentálně nacházíme. Většinou by se měl nacházet na začátku stránky a být pořádně viditelný. </w:t>
-      </w:r>
-      <w:sdt>
-        <w:sdtPr>
-          <w:id w:val="585422005"/>
-          <w:citation/>
-        </w:sdtPr>
-        <w:sdtEndPr/>
-        <w:sdtContent>
-          <w:r>
-            <w:fldChar w:fldCharType="begin"/>
-          </w:r>
-          <w:r>
-            <w:instrText xml:space="preserve"> CITATION CES22 \l 1029 </w:instrText>
-          </w:r>
-          <w:r>
-            <w:fldChar w:fldCharType="separate"/>
-          </w:r>
-          <w:r>
-            <w:rPr>
-              <w:noProof/>
-            </w:rPr>
-            <w:t>(10)</w:t>
-          </w:r>
-          <w:r>
-            <w:fldChar w:fldCharType="end"/>
-          </w:r>
-        </w:sdtContent>
-      </w:sdt>
-    </w:p>
-    <w:p>
-      <w:r>
-        <w:lastRenderedPageBreak/>
-        <w:t xml:space="preserve">Hlavním </w:t>
-      </w:r>
-      <w:proofErr w:type="gramStart"/>
-      <w:r>
-        <w:t>důvodem</w:t>
-      </w:r>
-      <w:proofErr w:type="gramEnd"/>
-      <w:r>
-        <w:t xml:space="preserve"> proč je rozumné mít na stránce pouze jeden tag &lt;h1&gt; je </w:t>
-      </w:r>
-      <w:r>
-        <w:t xml:space="preserve">opět </w:t>
-      </w:r>
-      <w:r>
-        <w:t>optimalizace pro vyhledávače. Nadpisy dávají vyhledávačům informace o hierarchii na naší stránce a právě nadpis &lt;h1&gt; je v tomto směru tím nejpodstatnějším. Jediný nadpis &lt;h1&gt; dává vyhledávačům přehled o čem momentální stránka pojednává, zatímco větší množství by už mohlo vést k zmatení a špatnému pochopení obsahu.</w:t>
-      </w:r>
-      <w:sdt>
-        <w:sdtPr>
-          <w:id w:val="695966279"/>
-          <w:citation/>
-        </w:sdtPr>
-        <w:sdtEndPr/>
-        <w:sdtContent>
-          <w:r>
-            <w:fldChar w:fldCharType="begin"/>
-          </w:r>
-          <w:r>
-            <w:instrText xml:space="preserve"> CITATION Car22 \l 1029 </w:instrText>
-          </w:r>
-          <w:r>
-            <w:fldChar w:fldCharType="separate"/>
-          </w:r>
-          <w:r>
-            <w:rPr>
-              <w:noProof/>
-            </w:rPr>
-            <w:t xml:space="preserve"> (11)</w:t>
-          </w:r>
-          <w:r>
-            <w:fldChar w:fldCharType="end"/>
-          </w:r>
-        </w:sdtContent>
-      </w:sdt>
-    </w:p>
-    <w:p>
-      <w:pPr>
-        <w:pStyle w:val="Nadpis3"/>
-      </w:pPr>
-      <w:bookmarkStart w:id="16" w:name="_Toc133270796"/>
-      <w:r>
-        <w:t>Doplnění tagu &lt;</w:t>
-      </w:r>
-      <w:proofErr w:type="spellStart"/>
-      <w:r>
-        <w:t>img</w:t>
-      </w:r>
-      <w:proofErr w:type="spellEnd"/>
-      <w:r>
-        <w:t>&gt; o atribut alt</w:t>
-      </w:r>
-      <w:bookmarkEnd w:id="16"/>
-    </w:p>
-    <w:p>
-      <w:r>
-        <w:t xml:space="preserve">Alt neboli alternativní text </w:t>
-      </w:r>
-      <w:proofErr w:type="gramStart"/>
-      <w:r>
-        <w:t>slouží</w:t>
-      </w:r>
-      <w:proofErr w:type="gramEnd"/>
-      <w:r>
-        <w:t xml:space="preserve"> k poskytnutí textového popisu našeho obrázku. Využívá se v případě, že se obrázek nedokáže načíst nebo také pro zrakově postižené, jímž je předčítán za pomoci čtečky. Má využití i pro optimalizaci pro </w:t>
-      </w:r>
-      <w:proofErr w:type="spellStart"/>
-      <w:r>
-        <w:t>vyhledáváče</w:t>
-      </w:r>
-      <w:proofErr w:type="spellEnd"/>
-      <w:r>
-        <w:t xml:space="preserve">, jelikož vyhledávačům </w:t>
+        <w:t xml:space="preserve"> k poskytnutí textového popisu našeho obrázku. Využívá se v případě, že se obrázek nedokáže načíst nebo také pro zrakově postižené, jímž je předčítán za pomoci čtečky. Má využití i pro optimalizaci pro vyhledáv</w:t>
+      </w:r>
+      <w:r>
+        <w:t>a</w:t>
+      </w:r>
+      <w:r>
+        <w:t xml:space="preserve">če, jelikož vyhledávačům </w:t>
       </w:r>
       <w:r>
         <w:t>sděluje,</w:t>
@@ -5242,7 +4981,7 @@
     </w:p>
     <w:p>
       <w:r>
-        <w:t>Text v atributu alt by měl být stručný, přesně vystihovat co se na obrázku nachází a rozhodně by neměl obsahovat náhodný text. V případě, že obrázek nemá žádnou informační hodnotu a jedná se jen o grafický prvek doporučuje se alt i tak poskytnout a nechat ho prázdný.</w:t>
+        <w:t>Text v atributu alt by měl být stručný, přesně vystihovat co se na obrázku nachází a rozhodně by neměl obsahovat náhodný text.</w:t>
       </w:r>
       <w:sdt>
         <w:sdtPr>
@@ -5301,212 +5040,274 @@
     </w:p>
     <w:p>
       <w:pPr>
+        <w:pStyle w:val="ObrzekvMP"/>
+        <w:keepNext/>
+      </w:pPr>
+      <w:r>
+        <w:rPr>
+          <w:noProof/>
+        </w:rPr>
+        <w:lastRenderedPageBreak/>
+        <w:drawing>
+          <wp:inline distT="0" distB="0" distL="0" distR="0" wp14:anchorId="315F1866" wp14:editId="17021D76">
+            <wp:extent cx="3074670" cy="2049780"/>
+            <wp:effectExtent l="0" t="0" r="0" b="7620"/>
+            <wp:docPr id="1120352395" name="Obrázek 1"/>
+            <wp:cNvGraphicFramePr>
+              <a:graphicFrameLocks xmlns:a="http://schemas.openxmlformats.org/drawingml/2006/main" noChangeAspect="1"/>
+            </wp:cNvGraphicFramePr>
+            <a:graphic xmlns:a="http://schemas.openxmlformats.org/drawingml/2006/main">
+              <a:graphicData uri="http://schemas.openxmlformats.org/drawingml/2006/picture">
+                <pic:pic xmlns:pic="http://schemas.openxmlformats.org/drawingml/2006/picture">
+                  <pic:nvPicPr>
+                    <pic:cNvPr id="1120352395" name="Obrázek 1120352395"/>
+                    <pic:cNvPicPr/>
+                  </pic:nvPicPr>
+                  <pic:blipFill>
+                    <a:blip r:embed="rId14" cstate="print">
+                      <a:extLst>
+                        <a:ext uri="{28A0092B-C50C-407E-A947-70E740481C1C}">
+                          <a14:useLocalDpi xmlns:a14="http://schemas.microsoft.com/office/drawing/2010/main" val="0"/>
+                        </a:ext>
+                      </a:extLst>
+                    </a:blip>
+                    <a:stretch>
+                      <a:fillRect/>
+                    </a:stretch>
+                  </pic:blipFill>
+                  <pic:spPr>
+                    <a:xfrm>
+                      <a:off x="0" y="0"/>
+                      <a:ext cx="3074670" cy="2049780"/>
+                    </a:xfrm>
+                    <a:prstGeom prst="rect">
+                      <a:avLst/>
+                    </a:prstGeom>
+                  </pic:spPr>
+                </pic:pic>
+              </a:graphicData>
+            </a:graphic>
+          </wp:inline>
+        </w:drawing>
+      </w:r>
+    </w:p>
+    <w:p>
+      <w:pPr>
+        <w:pStyle w:val="Titulek"/>
+      </w:pPr>
+      <w:bookmarkStart w:id="17" w:name="_Toc136005105"/>
+      <w:r>
+        <w:t xml:space="preserve">Obrázek </w:t>
+      </w:r>
+      <w:fldSimple w:instr=" SEQ Obrázek \* ARABIC ">
+        <w:r>
+          <w:rPr>
+            <w:noProof/>
+          </w:rPr>
+          <w:t>2</w:t>
+        </w:r>
+      </w:fldSimple>
+      <w:r>
+        <w:t xml:space="preserve"> Vzorový obrázek z webové stránky</w:t>
+      </w:r>
+      <w:bookmarkEnd w:id="17"/>
+    </w:p>
+    <w:p>
+      <w:r>
+        <w:t>Na výše vloženém obrázku, který se vyskytuje na podkladovém webu, můžeme vidět producenta, který právě pracuje s mixerem na hudbu. Alt atribut proto obsahuje text „</w:t>
+      </w:r>
+      <w:r>
+        <w:t>Pohled na producenta, který právě pracuje s mixerem na hudbu</w:t>
+      </w:r>
+      <w:r>
+        <w:t>“. Text není moc dlouhý a perfektně vystihuje co se na obrázku děje.</w:t>
+      </w:r>
+    </w:p>
+    <w:p>
+      <w:pPr>
         <w:pStyle w:val="Nadpis3"/>
       </w:pPr>
-      <w:bookmarkStart w:id="17" w:name="_Toc133270797"/>
+      <w:bookmarkStart w:id="18" w:name="_Toc136008786"/>
       <w:r>
         <w:t>Ideální struktura obrázku s popiskem</w:t>
       </w:r>
-      <w:bookmarkEnd w:id="17"/>
+      <w:bookmarkEnd w:id="18"/>
     </w:p>
     <w:p>
       <w:r>
         <w:t xml:space="preserve">Je zde několik </w:t>
       </w:r>
+      <w:r>
+        <w:t>cest,</w:t>
+      </w:r>
+      <w:r>
+        <w:t xml:space="preserve"> jak docílit vytvoření obrázku, na který se váže popisek. Ta ideální by však měla zahrnovat tagy &lt;</w:t>
+      </w:r>
+      <w:proofErr w:type="spellStart"/>
+      <w:r>
+        <w:t>figure</w:t>
+      </w:r>
+      <w:proofErr w:type="spellEnd"/>
+      <w:r>
+        <w:t>&gt; a &lt;</w:t>
+      </w:r>
+      <w:proofErr w:type="spellStart"/>
+      <w:r>
+        <w:t>figcaption</w:t>
+      </w:r>
+      <w:proofErr w:type="spellEnd"/>
+      <w:r>
+        <w:t>&gt;.</w:t>
+      </w:r>
+    </w:p>
+    <w:p>
+      <w:pPr>
+        <w:pStyle w:val="Zdrojovkd"/>
+        <w:rPr>
+          <w:noProof/>
+        </w:rPr>
+      </w:pPr>
+      <w:r>
+        <w:rPr>
+          <w:noProof/>
+        </w:rPr>
+        <w:t>&lt;div&gt;</w:t>
+      </w:r>
+    </w:p>
+    <w:p>
+      <w:pPr>
+        <w:pStyle w:val="Zdrojovkd"/>
+        <w:rPr>
+          <w:noProof/>
+        </w:rPr>
+      </w:pPr>
+      <w:r>
+        <w:rPr>
+          <w:noProof/>
+        </w:rPr>
+        <w:t xml:space="preserve">  &lt;img src=“./složka/obrázek.jgp“ alt=“Popis obrázku“&gt;</w:t>
+      </w:r>
+    </w:p>
+    <w:p>
+      <w:pPr>
+        <w:pStyle w:val="Zdrojovkd"/>
+        <w:rPr>
+          <w:noProof/>
+        </w:rPr>
+      </w:pPr>
+      <w:r>
+        <w:rPr>
+          <w:noProof/>
+        </w:rPr>
+        <w:t xml:space="preserve">  &lt;p&gt;Popisek k obrázku&lt;/p&gt;</w:t>
+      </w:r>
+    </w:p>
+    <w:p>
+      <w:pPr>
+        <w:pStyle w:val="Zdrojovkd"/>
+        <w:rPr>
+          <w:noProof/>
+        </w:rPr>
+      </w:pPr>
+      <w:r>
+        <w:rPr>
+          <w:noProof/>
+        </w:rPr>
+        <w:t>&lt;/div&gt;</w:t>
+      </w:r>
+    </w:p>
+    <w:p>
+      <w:pPr>
+        <w:ind w:firstLine="0"/>
+      </w:pPr>
+    </w:p>
+    <w:p>
+      <w:pPr>
+        <w:pStyle w:val="Zdrojovkd"/>
+        <w:rPr>
+          <w:noProof/>
+        </w:rPr>
+      </w:pPr>
+      <w:r>
+        <w:rPr>
+          <w:noProof/>
+        </w:rPr>
+        <w:t>&lt;figure&gt;</w:t>
+      </w:r>
+    </w:p>
+    <w:p>
+      <w:pPr>
+        <w:pStyle w:val="Zdrojovkd"/>
+        <w:rPr>
+          <w:noProof/>
+        </w:rPr>
+      </w:pPr>
+      <w:r>
+        <w:rPr>
+          <w:noProof/>
+        </w:rPr>
+        <w:t xml:space="preserve">  &lt;img src=“./složka/obrázek.jpg“ alt=“Popis obrázku“&gt;</w:t>
+      </w:r>
+    </w:p>
+    <w:p>
+      <w:pPr>
+        <w:pStyle w:val="Zdrojovkd"/>
+        <w:rPr>
+          <w:noProof/>
+        </w:rPr>
+      </w:pPr>
+      <w:r>
+        <w:rPr>
+          <w:noProof/>
+        </w:rPr>
+        <w:t xml:space="preserve">  &lt;figcaption&gt;Popisek k obrázku&lt;/figcaption&gt;</w:t>
+      </w:r>
+    </w:p>
+    <w:p>
+      <w:pPr>
+        <w:pStyle w:val="Zdrojovkd"/>
+        <w:rPr>
+          <w:noProof/>
+        </w:rPr>
+      </w:pPr>
+      <w:r>
+        <w:rPr>
+          <w:noProof/>
+        </w:rPr>
+        <w:t>&lt;/figure&gt;</w:t>
+      </w:r>
+    </w:p>
+    <w:p>
+      <w:r>
+        <w:t xml:space="preserve">I přesto že obě výše vyobrazené HTML struktury fungují, </w:t>
+      </w:r>
+      <w:r>
+        <w:t>ta druhá poskytuje jisté výhody a je tedy lepším řešením.</w:t>
+      </w:r>
+    </w:p>
+    <w:p>
+      <w:r>
+        <w:t>Element &lt;</w:t>
+      </w:r>
+      <w:proofErr w:type="spellStart"/>
+      <w:r>
+        <w:t>figure</w:t>
+      </w:r>
+      <w:proofErr w:type="spellEnd"/>
+      <w:r>
+        <w:t xml:space="preserve">&gt; </w:t>
+      </w:r>
       <w:proofErr w:type="gramStart"/>
       <w:r>
-        <w:t>cest</w:t>
+        <w:t>slouží</w:t>
       </w:r>
       <w:proofErr w:type="gramEnd"/>
       <w:r>
-        <w:t xml:space="preserve"> jak docílit vytvoření obrázku, na který se váže popisek. Ta ideální by však měla zahrnovat tagy &lt;</w:t>
-      </w:r>
-      <w:proofErr w:type="spellStart"/>
-      <w:r>
-        <w:t>figure</w:t>
-      </w:r>
-      <w:proofErr w:type="spellEnd"/>
-      <w:r>
-        <w:t>&gt; a &lt;</w:t>
-      </w:r>
-      <w:proofErr w:type="spellStart"/>
-      <w:r>
-        <w:t>figcaption</w:t>
-      </w:r>
-      <w:proofErr w:type="spellEnd"/>
-      <w:r>
-        <w:t>&gt;.</w:t>
-      </w:r>
-    </w:p>
-    <w:p>
-      <w:pPr>
-        <w:pStyle w:val="Zdrojovkd"/>
-      </w:pPr>
-      <w:r>
-        <w:t>&lt;div&gt;</w:t>
-      </w:r>
-    </w:p>
-    <w:p>
-      <w:pPr>
-        <w:pStyle w:val="Zdrojovkd"/>
-      </w:pPr>
-      <w:r>
-        <w:t xml:space="preserve">  &lt;</w:t>
-      </w:r>
-      <w:proofErr w:type="spellStart"/>
-      <w:r>
-        <w:t>img</w:t>
-      </w:r>
-      <w:proofErr w:type="spellEnd"/>
-      <w:r>
-        <w:t xml:space="preserve"> </w:t>
-      </w:r>
-      <w:proofErr w:type="spellStart"/>
-      <w:r>
-        <w:t>src</w:t>
-      </w:r>
-      <w:proofErr w:type="spellEnd"/>
-      <w:r>
-        <w:t>=“./složka/</w:t>
-      </w:r>
-      <w:proofErr w:type="spellStart"/>
-      <w:r>
-        <w:t>obrázek.jgp</w:t>
-      </w:r>
-      <w:proofErr w:type="spellEnd"/>
-      <w:r>
-        <w:t>“ alt=“Popis obrázku“&gt;</w:t>
-      </w:r>
-    </w:p>
-    <w:p>
-      <w:pPr>
-        <w:pStyle w:val="Zdrojovkd"/>
-      </w:pPr>
-      <w:r>
-        <w:t xml:space="preserve">  &lt;p&gt;Popisek k obrázku&lt;/p&gt;</w:t>
-      </w:r>
-    </w:p>
-    <w:p>
-      <w:pPr>
-        <w:pStyle w:val="Zdrojovkd"/>
-      </w:pPr>
-      <w:r>
-        <w:t>&lt;/div&gt;</w:t>
-      </w:r>
-    </w:p>
-    <w:p>
-      <w:pPr>
-        <w:ind w:firstLine="0"/>
-      </w:pPr>
-    </w:p>
-    <w:p>
-      <w:pPr>
-        <w:pStyle w:val="Zdrojovkd"/>
-      </w:pPr>
-      <w:r>
-        <w:t>&lt;</w:t>
-      </w:r>
-      <w:proofErr w:type="spellStart"/>
-      <w:r>
-        <w:t>figure</w:t>
-      </w:r>
-      <w:proofErr w:type="spellEnd"/>
-      <w:r>
-        <w:t>&gt;</w:t>
-      </w:r>
-    </w:p>
-    <w:p>
-      <w:pPr>
-        <w:pStyle w:val="Zdrojovkd"/>
-      </w:pPr>
-      <w:r>
-        <w:t xml:space="preserve">  &lt;</w:t>
-      </w:r>
-      <w:proofErr w:type="spellStart"/>
-      <w:r>
-        <w:t>img</w:t>
-      </w:r>
-      <w:proofErr w:type="spellEnd"/>
-      <w:r>
-        <w:t xml:space="preserve"> </w:t>
-      </w:r>
-      <w:proofErr w:type="spellStart"/>
-      <w:r>
-        <w:t>src</w:t>
-      </w:r>
-      <w:proofErr w:type="spellEnd"/>
-      <w:r>
-        <w:t>=“./složka/obrázek.jpg“ alt=“Popis obrázku“&gt;</w:t>
-      </w:r>
-    </w:p>
-    <w:p>
-      <w:pPr>
-        <w:pStyle w:val="Zdrojovkd"/>
-      </w:pPr>
-      <w:r>
-        <w:t xml:space="preserve">  &lt;</w:t>
-      </w:r>
-      <w:proofErr w:type="spellStart"/>
-      <w:r>
-        <w:t>figcaption</w:t>
-      </w:r>
-      <w:proofErr w:type="spellEnd"/>
-      <w:r>
-        <w:t>&gt;Popisek k obrázku&lt;/</w:t>
-      </w:r>
-      <w:proofErr w:type="spellStart"/>
-      <w:r>
-        <w:t>figcaption</w:t>
-      </w:r>
-      <w:proofErr w:type="spellEnd"/>
-      <w:r>
-        <w:t>&gt;</w:t>
-      </w:r>
-    </w:p>
-    <w:p>
-      <w:pPr>
-        <w:pStyle w:val="Zdrojovkd"/>
-      </w:pPr>
-      <w:r>
-        <w:t>&lt;/</w:t>
-      </w:r>
-      <w:proofErr w:type="spellStart"/>
-      <w:r>
-        <w:t>figure</w:t>
-      </w:r>
-      <w:proofErr w:type="spellEnd"/>
-      <w:r>
-        <w:t>&gt;</w:t>
-      </w:r>
-    </w:p>
-    <w:p>
-      <w:r>
-        <w:t xml:space="preserve">I přesto že obě výše vyobrazené HTML struktury fungují, </w:t>
-      </w:r>
-      <w:r>
-        <w:t>ta druhá poskytuje jisté výhody a je tedy lepším řešením.</w:t>
-      </w:r>
-    </w:p>
-    <w:p>
+        <w:t xml:space="preserve"> k vkládání soběstačného obsahu a nejčastěji se využívá právě při vkládání obrázku, grafů, schémat či videí. Zatímco v prvním vyobrazeném </w:t>
+      </w:r>
       <w:r>
         <w:lastRenderedPageBreak/>
-        <w:t>Element &lt;</w:t>
-      </w:r>
-      <w:proofErr w:type="spellStart"/>
-      <w:r>
-        <w:t>figure</w:t>
-      </w:r>
-      <w:proofErr w:type="spellEnd"/>
-      <w:r>
-        <w:t xml:space="preserve">&gt; </w:t>
-      </w:r>
-      <w:proofErr w:type="gramStart"/>
-      <w:r>
-        <w:t>slouží</w:t>
-      </w:r>
-      <w:proofErr w:type="gramEnd"/>
-      <w:r>
-        <w:t xml:space="preserve"> k vkládání soběstačného obsahu a nejčastěji se využívá právě při vkládání obrázku, grafů, schémat či videí. Zatímco v prvním vyobrazeném příkladu &lt;div&gt; slouží jen k seskupení elementů &lt;</w:t>
+        <w:t>příkladu &lt;div&gt; slouží jen k seskupení elementů &lt;</w:t>
       </w:r>
       <w:proofErr w:type="spellStart"/>
       <w:r>
@@ -5634,12 +5435,12 @@
       <w:pPr>
         <w:pStyle w:val="Nadpis1"/>
       </w:pPr>
-      <w:bookmarkStart w:id="18" w:name="_Toc133270798"/>
+      <w:bookmarkStart w:id="19" w:name="_Toc136008787"/>
       <w:r>
         <w:lastRenderedPageBreak/>
         <w:t>Psaní čitelného a udržovatelného CSS kódu</w:t>
       </w:r>
-      <w:bookmarkEnd w:id="18"/>
+      <w:bookmarkEnd w:id="19"/>
     </w:p>
     <w:p>
       <w:r>
@@ -5700,31 +5501,37 @@
       <w:pPr>
         <w:pStyle w:val="Nadpis2"/>
       </w:pPr>
-      <w:bookmarkStart w:id="19" w:name="_Toc133270799"/>
+      <w:bookmarkStart w:id="20" w:name="_Toc136008788"/>
       <w:r>
         <w:t>Výhody efektivního CSS kódu</w:t>
       </w:r>
-      <w:bookmarkEnd w:id="19"/>
+      <w:bookmarkEnd w:id="20"/>
     </w:p>
     <w:p>
       <w:pPr>
         <w:pStyle w:val="Nadpis3"/>
       </w:pPr>
-      <w:bookmarkStart w:id="20" w:name="_Toc133270800"/>
+      <w:bookmarkStart w:id="21" w:name="_Toc136008789"/>
       <w:r>
         <w:t>Čitelnost</w:t>
       </w:r>
       <w:r>
         <w:t xml:space="preserve"> a srozumitelnost</w:t>
       </w:r>
-      <w:bookmarkEnd w:id="20"/>
+      <w:bookmarkEnd w:id="21"/>
     </w:p>
     <w:p>
       <w:r>
         <w:t xml:space="preserve">Jedním z hlavních benefitů efektivního CSS kódu je čitelnost. Dobrá čitelnost nám pomáhá v porozumění </w:t>
       </w:r>
       <w:r>
-        <w:t>našeho kódu, díky čemuž je pak lehčí se k němu vracet a modifikovat ho i po delší době jeho nečtení. Jistě když náš kód zrovna píšeme nejspíš víme, co se zhruba děje. Za jak dlouho se v něm však dokážeme zorientovat po 14denním volnu? Právě zde hraje roli čitelnost a srozumitelnost. Dbát na tyto aspekty je pak velmi důležité i v týmovém prostředí, kdy nečteme kód jen my, ale i naši kolegové, kteří na kódu pracují s námi a správně by mu tedy měli rozumět i oni.</w:t>
+        <w:t>našeho kódu, díky čemuž je pak lehčí se k němu vracet a modifikovat ho i po delší době jeho nečtení. Jistě</w:t>
+      </w:r>
+      <w:r>
+        <w:t>,</w:t>
+      </w:r>
+      <w:r>
+        <w:t xml:space="preserve"> když náš kód zrovna píšeme nejspíš víme, co se zhruba děje. Za jak dlouho se v něm však dokážeme zorientovat po 14denním volnu? Právě zde hraje roli čitelnost a srozumitelnost. Dbát na tyto aspekty je pak velmi důležité i v týmovém prostředí, kdy nečteme kód jen my, ale i naši kolegové, kteří na kódu pracují s námi a správně by mu tedy měli rozumět i oni.</w:t>
       </w:r>
       <w:sdt>
         <w:sdtPr>
@@ -5758,15 +5565,27 @@
       <w:pPr>
         <w:pStyle w:val="Nadpis3"/>
       </w:pPr>
-      <w:bookmarkStart w:id="21" w:name="_Toc133270801"/>
+      <w:bookmarkStart w:id="22" w:name="_Toc136008790"/>
       <w:r>
         <w:t>Škálovatelnost</w:t>
       </w:r>
-      <w:bookmarkEnd w:id="21"/>
-    </w:p>
-    <w:p>
-      <w:r>
-        <w:t>Na začátku téhle kapitoly je už zmíněno, že psaní nepromyšleného CSS je velmi jednoduché a zvládne to opravdu i začátečník. Na problém s takovým kódem ale narazíme velmi brzy jakmile se pokusíme vytvořit nějaký větší projekt, který bude obsahovat stovky řádků kódu. Vzhled naší stránky se začne dělat něco co nechceme a my zjistíme, že pokud chceme chybu opravit musíme upravit naše CSS hned na několika místech najednou či zcela odstranit třetinu souboru a napsat to vše úplně jinak.</w:t>
+      <w:bookmarkEnd w:id="22"/>
+    </w:p>
+    <w:p>
+      <w:r>
+        <w:t>Na začátku téhle kapitoly je už zmíněno, že psaní nepromyšleného CSS je velmi jednoduché a zvládne to opravdu i začátečník. Na problém s takovým kódem ale narazíme velmi brzy</w:t>
+      </w:r>
+      <w:r>
+        <w:t>,</w:t>
+      </w:r>
+      <w:r>
+        <w:t xml:space="preserve"> jakmile se pokusíme vytvořit nějaký větší projekt, který bude obsahovat stovky řádků kódu. Vzhled naší stránky začne dělat něco co nechceme a my zjistíme, že pokud chceme chybu opravit musíme upravit naše CSS hned na několika místech najednou</w:t>
+      </w:r>
+      <w:r>
+        <w:t>,</w:t>
+      </w:r>
+      <w:r>
+        <w:t xml:space="preserve"> či zcela odstranit třetinu souboru a napsat vše úplně jinak.</w:t>
       </w:r>
       <w:sdt>
         <w:sdtPr>
@@ -5825,7 +5644,7 @@
     </w:p>
     <w:p>
       <w:r>
-        <w:t>Efektivní kód nám na rozdíl od toho nepromyšleného a vcelku náhodného umožňuje provádět změny bez nutnosti přepisování poloviny souboru či psaní dalších stovek řádků kódu.</w:t>
+        <w:t>Efektivní kód nám na rozdíl od toho nepromyšleného umožňuje provádět změny bez nutnosti přepisování poloviny souboru či psaní dalších stovek řádků kódu.</w:t>
       </w:r>
       <w:sdt>
         <w:sdtPr>
@@ -5859,28 +5678,711 @@
       <w:pPr>
         <w:pStyle w:val="Nadpis2"/>
       </w:pPr>
-      <w:bookmarkStart w:id="22" w:name="_Toc133270802"/>
+      <w:bookmarkStart w:id="23" w:name="_Toc136008791"/>
       <w:r>
         <w:lastRenderedPageBreak/>
         <w:t>Postupy pro psaní efektivního kódu</w:t>
       </w:r>
-      <w:bookmarkEnd w:id="22"/>
+      <w:bookmarkEnd w:id="23"/>
     </w:p>
     <w:p>
       <w:pPr>
         <w:pStyle w:val="Nadpis3"/>
       </w:pPr>
-      <w:r>
-        <w:t>Pravidlo DRY</w:t>
+      <w:bookmarkStart w:id="24" w:name="_Toc136008792"/>
+      <w:r>
+        <w:t>Pr</w:t>
+      </w:r>
+      <w:r>
+        <w:t xml:space="preserve">incip </w:t>
+      </w:r>
+      <w:r>
+        <w:t>DRY</w:t>
+      </w:r>
+      <w:bookmarkEnd w:id="24"/>
+    </w:p>
+    <w:p>
+      <w:r>
+        <w:t>Zkratka DRY stojí pro „</w:t>
+      </w:r>
+      <w:proofErr w:type="spellStart"/>
+      <w:r>
+        <w:t>Dont</w:t>
+      </w:r>
+      <w:proofErr w:type="spellEnd"/>
+      <w:r>
+        <w:t xml:space="preserve"> </w:t>
+      </w:r>
+      <w:proofErr w:type="spellStart"/>
+      <w:r>
+        <w:t>Repeat</w:t>
+      </w:r>
+      <w:proofErr w:type="spellEnd"/>
+      <w:r>
+        <w:t xml:space="preserve"> </w:t>
+      </w:r>
+      <w:proofErr w:type="spellStart"/>
+      <w:r>
+        <w:t>Yourself</w:t>
+      </w:r>
+      <w:proofErr w:type="spellEnd"/>
+      <w:r>
+        <w:t>“, česky „neopakuj se“. Jedná se o princip hojně využívaný v celém průmyslu softwarového vývoje a zkrátka nám říká abychom neopakovali kód, který jsme už jednou napsali.</w:t>
+      </w:r>
+      <w:r>
+        <w:t xml:space="preserve"> Jedná se tak o princip, který pokud je dobře využíván, může velmi rychle zkrátit celý kód.</w:t>
+      </w:r>
+      <w:sdt>
+        <w:sdtPr>
+          <w:id w:val="-957330063"/>
+          <w:citation/>
+        </w:sdtPr>
+        <w:sdtEndPr/>
+        <w:sdtContent>
+          <w:r>
+            <w:fldChar w:fldCharType="begin"/>
+          </w:r>
+          <w:r>
+            <w:instrText xml:space="preserve"> CITATION Har22 \l 1029 </w:instrText>
+          </w:r>
+          <w:r>
+            <w:fldChar w:fldCharType="separate"/>
+          </w:r>
+          <w:r>
+            <w:rPr>
+              <w:noProof/>
+            </w:rPr>
+            <w:t xml:space="preserve"> (16)</w:t>
+          </w:r>
+          <w:r>
+            <w:fldChar w:fldCharType="end"/>
+          </w:r>
+        </w:sdtContent>
+      </w:sdt>
+    </w:p>
+    <w:p>
+      <w:pPr>
+        <w:pStyle w:val="ObrzekvMP"/>
+        <w:keepNext/>
+      </w:pPr>
+      <w:r>
+        <w:rPr>
+          <w:noProof/>
+        </w:rPr>
+        <w:drawing>
+          <wp:inline distT="0" distB="0" distL="0" distR="0" wp14:anchorId="589AC2F7" wp14:editId="56EAB3D0">
+            <wp:extent cx="2613887" cy="495343"/>
+            <wp:effectExtent l="0" t="0" r="0" b="0"/>
+            <wp:docPr id="1384968733" name="Obrázek 1" descr="Obsah obrázku Písmo, Grafika, Elektricky modrá, logo&#10;&#10;Popis byl vytvořen automaticky"/>
+            <wp:cNvGraphicFramePr>
+              <a:graphicFrameLocks xmlns:a="http://schemas.openxmlformats.org/drawingml/2006/main" noChangeAspect="1"/>
+            </wp:cNvGraphicFramePr>
+            <a:graphic xmlns:a="http://schemas.openxmlformats.org/drawingml/2006/main">
+              <a:graphicData uri="http://schemas.openxmlformats.org/drawingml/2006/picture">
+                <pic:pic xmlns:pic="http://schemas.openxmlformats.org/drawingml/2006/picture">
+                  <pic:nvPicPr>
+                    <pic:cNvPr id="1384968733" name="Obrázek 1" descr="Obsah obrázku Písmo, Grafika, Elektricky modrá, logo&#10;&#10;Popis byl vytvořen automaticky"/>
+                    <pic:cNvPicPr/>
+                  </pic:nvPicPr>
+                  <pic:blipFill>
+                    <a:blip r:embed="rId15">
+                      <a:extLst>
+                        <a:ext uri="{28A0092B-C50C-407E-A947-70E740481C1C}">
+                          <a14:useLocalDpi xmlns:a14="http://schemas.microsoft.com/office/drawing/2010/main" val="0"/>
+                        </a:ext>
+                      </a:extLst>
+                    </a:blip>
+                    <a:stretch>
+                      <a:fillRect/>
+                    </a:stretch>
+                  </pic:blipFill>
+                  <pic:spPr>
+                    <a:xfrm>
+                      <a:off x="0" y="0"/>
+                      <a:ext cx="2613887" cy="495343"/>
+                    </a:xfrm>
+                    <a:prstGeom prst="rect">
+                      <a:avLst/>
+                    </a:prstGeom>
+                  </pic:spPr>
+                </pic:pic>
+              </a:graphicData>
+            </a:graphic>
+          </wp:inline>
+        </w:drawing>
+      </w:r>
+    </w:p>
+    <w:p>
+      <w:pPr>
+        <w:pStyle w:val="Titulek"/>
+      </w:pPr>
+      <w:bookmarkStart w:id="25" w:name="_Toc136005106"/>
+      <w:r>
+        <w:t xml:space="preserve">Obrázek </w:t>
+      </w:r>
+      <w:fldSimple w:instr=" SEQ Obrázek \* ARABIC ">
+        <w:r>
+          <w:rPr>
+            <w:noProof/>
+          </w:rPr>
+          <w:t>3</w:t>
+        </w:r>
+      </w:fldSimple>
+      <w:r>
+        <w:t xml:space="preserve"> Dvě varianty tlačítka</w:t>
+      </w:r>
+      <w:bookmarkEnd w:id="25"/>
+    </w:p>
+    <w:p>
+      <w:r>
+        <w:t xml:space="preserve">Na obrázku lze vidět reálný příklad přímo z podkladové stránky ve formě dvou tlačítek. Tlačítka hned na první pohled vypadají úplně stejně až na jejich barvy a délku. Délka souvisí s obsahem uvnitř tlačítka, což se současným tématem nesouvisí ale barva je již zajímavější. Tlačítka by bylo možné vytvořit následujícím kódem, s tím že </w:t>
+      </w:r>
+      <w:proofErr w:type="spellStart"/>
+      <w:r>
+        <w:t>btn-orange</w:t>
+      </w:r>
+      <w:proofErr w:type="spellEnd"/>
+      <w:r>
+        <w:t xml:space="preserve"> je tlačítko oranžové a </w:t>
+      </w:r>
+      <w:proofErr w:type="spellStart"/>
+      <w:r>
+        <w:t>btn</w:t>
+      </w:r>
+      <w:proofErr w:type="spellEnd"/>
+      <w:r>
+        <w:t>-blue modré.</w:t>
+      </w:r>
+    </w:p>
+    <w:p>
+      <w:pPr>
+        <w:pStyle w:val="Zdrojovkd"/>
+        <w:rPr>
+          <w:noProof/>
+        </w:rPr>
+      </w:pPr>
+      <w:r>
+        <w:rPr>
+          <w:noProof/>
+        </w:rPr>
+        <w:t>.btn-blue {</w:t>
+      </w:r>
+    </w:p>
+    <w:p>
+      <w:pPr>
+        <w:pStyle w:val="Zdrojovkd"/>
+        <w:rPr>
+          <w:noProof/>
+        </w:rPr>
+      </w:pPr>
+      <w:r>
+        <w:rPr>
+          <w:noProof/>
+        </w:rPr>
+        <w:t xml:space="preserve">    display: block;</w:t>
+      </w:r>
+    </w:p>
+    <w:p>
+      <w:pPr>
+        <w:pStyle w:val="Zdrojovkd"/>
+        <w:rPr>
+          <w:noProof/>
+        </w:rPr>
+      </w:pPr>
+      <w:r>
+        <w:rPr>
+          <w:noProof/>
+        </w:rPr>
+        <w:t xml:space="preserve">    width: max-content;</w:t>
+      </w:r>
+    </w:p>
+    <w:p>
+      <w:pPr>
+        <w:pStyle w:val="Zdrojovkd"/>
+        <w:rPr>
+          <w:noProof/>
+        </w:rPr>
+      </w:pPr>
+      <w:r>
+        <w:rPr>
+          <w:noProof/>
+        </w:rPr>
+        <w:t xml:space="preserve">    color: var(--light-blue);</w:t>
+      </w:r>
+    </w:p>
+    <w:p>
+      <w:pPr>
+        <w:pStyle w:val="Zdrojovkd"/>
+        <w:rPr>
+          <w:noProof/>
+        </w:rPr>
+      </w:pPr>
+      <w:r>
+        <w:rPr>
+          <w:noProof/>
+        </w:rPr>
+        <w:t xml:space="preserve">    padding: .5rem 1rem;</w:t>
+      </w:r>
+    </w:p>
+    <w:p>
+      <w:pPr>
+        <w:pStyle w:val="Zdrojovkd"/>
+        <w:rPr>
+          <w:noProof/>
+        </w:rPr>
+      </w:pPr>
+      <w:r>
+        <w:rPr>
+          <w:noProof/>
+        </w:rPr>
+        <w:t xml:space="preserve">    margin: 0 auto;</w:t>
+      </w:r>
+    </w:p>
+    <w:p>
+      <w:pPr>
+        <w:pStyle w:val="Zdrojovkd"/>
+        <w:rPr>
+          <w:noProof/>
+        </w:rPr>
+      </w:pPr>
+      <w:r>
+        <w:rPr>
+          <w:noProof/>
+        </w:rPr>
+        <w:t xml:space="preserve">    border: 1px solid var(--light-blue);</w:t>
+      </w:r>
+    </w:p>
+    <w:p>
+      <w:pPr>
+        <w:pStyle w:val="Zdrojovkd"/>
+        <w:rPr>
+          <w:noProof/>
+        </w:rPr>
+      </w:pPr>
+      <w:r>
+        <w:rPr>
+          <w:noProof/>
+        </w:rPr>
+        <w:t xml:space="preserve">    border-radius: 50px;</w:t>
+      </w:r>
+    </w:p>
+    <w:p>
+      <w:pPr>
+        <w:pStyle w:val="Zdrojovkd"/>
+        <w:rPr>
+          <w:noProof/>
+        </w:rPr>
+      </w:pPr>
+      <w:r>
+        <w:rPr>
+          <w:noProof/>
+        </w:rPr>
+        <w:t>}</w:t>
+      </w:r>
+    </w:p>
+    <w:p>
+      <w:pPr>
+        <w:pStyle w:val="Zdrojovkd"/>
+        <w:rPr>
+          <w:noProof/>
+        </w:rPr>
+      </w:pPr>
+      <w:r>
+        <w:rPr>
+          <w:noProof/>
+        </w:rPr>
+        <w:t>.btn-orange {</w:t>
+      </w:r>
+    </w:p>
+    <w:p>
+      <w:pPr>
+        <w:pStyle w:val="Zdrojovkd"/>
+        <w:rPr>
+          <w:noProof/>
+        </w:rPr>
+      </w:pPr>
+      <w:r>
+        <w:rPr>
+          <w:noProof/>
+        </w:rPr>
+        <w:t xml:space="preserve">    display: block;</w:t>
+      </w:r>
+    </w:p>
+    <w:p>
+      <w:pPr>
+        <w:pStyle w:val="Zdrojovkd"/>
+        <w:rPr>
+          <w:noProof/>
+        </w:rPr>
+      </w:pPr>
+      <w:r>
+        <w:rPr>
+          <w:noProof/>
+        </w:rPr>
+        <w:t xml:space="preserve">    width: max-content;</w:t>
+      </w:r>
+    </w:p>
+    <w:p>
+      <w:pPr>
+        <w:pStyle w:val="Zdrojovkd"/>
+        <w:rPr>
+          <w:noProof/>
+        </w:rPr>
+      </w:pPr>
+      <w:r>
+        <w:rPr>
+          <w:noProof/>
+        </w:rPr>
+        <w:t xml:space="preserve">    color: var(--orange);</w:t>
+      </w:r>
+    </w:p>
+    <w:p>
+      <w:pPr>
+        <w:pStyle w:val="Zdrojovkd"/>
+        <w:rPr>
+          <w:noProof/>
+        </w:rPr>
+      </w:pPr>
+      <w:r>
+        <w:rPr>
+          <w:noProof/>
+        </w:rPr>
+        <w:t xml:space="preserve">    padding: .5rem 1rem;</w:t>
+      </w:r>
+    </w:p>
+    <w:p>
+      <w:pPr>
+        <w:pStyle w:val="Zdrojovkd"/>
+        <w:rPr>
+          <w:noProof/>
+        </w:rPr>
+      </w:pPr>
+      <w:r>
+        <w:rPr>
+          <w:noProof/>
+        </w:rPr>
+        <w:t xml:space="preserve">    margin: 0 auto;</w:t>
+      </w:r>
+    </w:p>
+    <w:p>
+      <w:pPr>
+        <w:pStyle w:val="Zdrojovkd"/>
+        <w:rPr>
+          <w:noProof/>
+        </w:rPr>
+      </w:pPr>
+      <w:r>
+        <w:rPr>
+          <w:noProof/>
+        </w:rPr>
+        <w:t xml:space="preserve">    border: 1px solid var(--orange);</w:t>
+      </w:r>
+    </w:p>
+    <w:p>
+      <w:pPr>
+        <w:pStyle w:val="Zdrojovkd"/>
+        <w:rPr>
+          <w:noProof/>
+        </w:rPr>
+      </w:pPr>
+      <w:r>
+        <w:rPr>
+          <w:noProof/>
+        </w:rPr>
+        <w:lastRenderedPageBreak/>
+        <w:t xml:space="preserve">    border-radius: 50px;</w:t>
+      </w:r>
+    </w:p>
+    <w:p>
+      <w:pPr>
+        <w:pStyle w:val="Zdrojovkd"/>
+        <w:rPr>
+          <w:noProof/>
+        </w:rPr>
+      </w:pPr>
+      <w:r>
+        <w:rPr>
+          <w:noProof/>
+        </w:rPr>
+        <w:t>}</w:t>
+      </w:r>
+    </w:p>
+    <w:p>
+      <w:r>
+        <w:t xml:space="preserve">Tenhle </w:t>
+      </w:r>
+      <w:r>
+        <w:t>kód</w:t>
+      </w:r>
+      <w:r>
+        <w:t xml:space="preserve"> ale není moc efektivní a </w:t>
+      </w:r>
+      <w:r>
+        <w:t>hodně vlastností se v něm opakuje se stejnými hodnotami. Rozumnější by byla tedy varianty níže.</w:t>
+      </w:r>
+    </w:p>
+    <w:p>
+      <w:pPr>
+        <w:pStyle w:val="Zdrojovkd"/>
+        <w:rPr>
+          <w:noProof/>
+        </w:rPr>
+      </w:pPr>
+      <w:r>
+        <w:rPr>
+          <w:noProof/>
+        </w:rPr>
+        <w:t>.btn {</w:t>
+      </w:r>
+    </w:p>
+    <w:p>
+      <w:pPr>
+        <w:pStyle w:val="Zdrojovkd"/>
+        <w:rPr>
+          <w:noProof/>
+        </w:rPr>
+      </w:pPr>
+      <w:r>
+        <w:rPr>
+          <w:noProof/>
+        </w:rPr>
+        <w:t xml:space="preserve">    display: block;</w:t>
+      </w:r>
+    </w:p>
+    <w:p>
+      <w:pPr>
+        <w:pStyle w:val="Zdrojovkd"/>
+        <w:rPr>
+          <w:noProof/>
+        </w:rPr>
+      </w:pPr>
+      <w:r>
+        <w:rPr>
+          <w:noProof/>
+        </w:rPr>
+        <w:t xml:space="preserve">    width: max-content;</w:t>
+      </w:r>
+    </w:p>
+    <w:p>
+      <w:pPr>
+        <w:pStyle w:val="Zdrojovkd"/>
+        <w:rPr>
+          <w:noProof/>
+        </w:rPr>
+      </w:pPr>
+      <w:r>
+        <w:rPr>
+          <w:noProof/>
+        </w:rPr>
+        <w:t xml:space="preserve">    color: var(--light-blue);</w:t>
+      </w:r>
+    </w:p>
+    <w:p>
+      <w:pPr>
+        <w:pStyle w:val="Zdrojovkd"/>
+        <w:rPr>
+          <w:noProof/>
+        </w:rPr>
+      </w:pPr>
+      <w:r>
+        <w:rPr>
+          <w:noProof/>
+        </w:rPr>
+        <w:t xml:space="preserve">    padding: .5rem 1rem;</w:t>
+      </w:r>
+    </w:p>
+    <w:p>
+      <w:pPr>
+        <w:pStyle w:val="Zdrojovkd"/>
+        <w:rPr>
+          <w:noProof/>
+        </w:rPr>
+      </w:pPr>
+      <w:r>
+        <w:rPr>
+          <w:noProof/>
+        </w:rPr>
+        <w:t xml:space="preserve">    margin: 0 auto;</w:t>
+      </w:r>
+    </w:p>
+    <w:p>
+      <w:pPr>
+        <w:pStyle w:val="Zdrojovkd"/>
+        <w:rPr>
+          <w:noProof/>
+        </w:rPr>
+      </w:pPr>
+      <w:r>
+        <w:rPr>
+          <w:noProof/>
+        </w:rPr>
+        <w:t xml:space="preserve">    border: 1px solid var(--light-blue);</w:t>
+      </w:r>
+    </w:p>
+    <w:p>
+      <w:pPr>
+        <w:pStyle w:val="Zdrojovkd"/>
+        <w:rPr>
+          <w:noProof/>
+        </w:rPr>
+      </w:pPr>
+      <w:r>
+        <w:rPr>
+          <w:noProof/>
+        </w:rPr>
+        <w:t xml:space="preserve">    border-radius: 50px;</w:t>
+      </w:r>
+    </w:p>
+    <w:p>
+      <w:pPr>
+        <w:pStyle w:val="Zdrojovkd"/>
+        <w:rPr>
+          <w:noProof/>
+        </w:rPr>
+      </w:pPr>
+      <w:r>
+        <w:rPr>
+          <w:noProof/>
+        </w:rPr>
+        <w:t>}</w:t>
+      </w:r>
+    </w:p>
+    <w:p>
+      <w:pPr>
+        <w:pStyle w:val="Zdrojovkd"/>
+        <w:rPr>
+          <w:noProof/>
+        </w:rPr>
+      </w:pPr>
+      <w:r>
+        <w:rPr>
+          <w:noProof/>
+        </w:rPr>
+        <w:t>.btn--orange {</w:t>
+      </w:r>
+    </w:p>
+    <w:p>
+      <w:pPr>
+        <w:pStyle w:val="Zdrojovkd"/>
+        <w:rPr>
+          <w:noProof/>
+        </w:rPr>
+      </w:pPr>
+      <w:r>
+        <w:rPr>
+          <w:noProof/>
+        </w:rPr>
+        <w:t xml:space="preserve">    color: var(--orange);</w:t>
+      </w:r>
+    </w:p>
+    <w:p>
+      <w:pPr>
+        <w:pStyle w:val="Zdrojovkd"/>
+        <w:rPr>
+          <w:noProof/>
+        </w:rPr>
+      </w:pPr>
+      <w:r>
+        <w:rPr>
+          <w:noProof/>
+        </w:rPr>
+        <w:t xml:space="preserve">    border-color: var(--orange);</w:t>
+      </w:r>
+    </w:p>
+    <w:p>
+      <w:pPr>
+        <w:pStyle w:val="Zdrojovkd"/>
+        <w:rPr>
+          <w:noProof/>
+        </w:rPr>
+      </w:pPr>
+      <w:r>
+        <w:rPr>
+          <w:noProof/>
+        </w:rPr>
+        <w:t>}</w:t>
+      </w:r>
+    </w:p>
+    <w:p>
+      <w:r>
+        <w:t xml:space="preserve">Druhá zmíněná varianta je téměř o polovinu kratší a funkci splňuje stejnou. Rozdíl je v tom, že modré tlačítko dostane </w:t>
+      </w:r>
+      <w:proofErr w:type="gramStart"/>
+      <w:r>
+        <w:t>třídu .</w:t>
+      </w:r>
+      <w:proofErr w:type="spellStart"/>
+      <w:r>
+        <w:t>btn</w:t>
+      </w:r>
+      <w:proofErr w:type="spellEnd"/>
+      <w:proofErr w:type="gramEnd"/>
+      <w:r>
+        <w:t xml:space="preserve"> a oranžové tlačítko bude mít třídy dvě a to .</w:t>
+      </w:r>
+      <w:proofErr w:type="spellStart"/>
+      <w:r>
+        <w:t>btn</w:t>
+      </w:r>
+      <w:proofErr w:type="spellEnd"/>
+      <w:r>
+        <w:t xml:space="preserve"> a .</w:t>
+      </w:r>
+      <w:proofErr w:type="spellStart"/>
+      <w:r>
+        <w:t>btn</w:t>
+      </w:r>
+      <w:proofErr w:type="spellEnd"/>
+      <w:r>
+        <w:t>--</w:t>
+      </w:r>
+      <w:proofErr w:type="spellStart"/>
+      <w:r>
+        <w:t>orange</w:t>
+      </w:r>
+      <w:proofErr w:type="spellEnd"/>
+      <w:r>
+        <w:t xml:space="preserve">. První </w:t>
+      </w:r>
+      <w:proofErr w:type="gramStart"/>
+      <w:r>
+        <w:t>třída .</w:t>
+      </w:r>
+      <w:proofErr w:type="spellStart"/>
+      <w:r>
+        <w:t>btn</w:t>
+      </w:r>
+      <w:proofErr w:type="spellEnd"/>
+      <w:proofErr w:type="gramEnd"/>
+      <w:r>
+        <w:t xml:space="preserve"> určuje základní vlastnosti tlačítka jako je velikost, ohraničení a základní barva, zatímco třída .</w:t>
+      </w:r>
+      <w:proofErr w:type="spellStart"/>
+      <w:r>
+        <w:t>btn</w:t>
+      </w:r>
+      <w:proofErr w:type="spellEnd"/>
+      <w:r>
+        <w:t>--</w:t>
+      </w:r>
+      <w:proofErr w:type="spellStart"/>
+      <w:r>
+        <w:t>orange</w:t>
+      </w:r>
+      <w:proofErr w:type="spellEnd"/>
+      <w:r>
+        <w:t xml:space="preserve"> jen upraví barvy.</w:t>
       </w:r>
     </w:p>
     <w:p>
       <w:pPr>
         <w:pStyle w:val="Nadpis3"/>
       </w:pPr>
+      <w:bookmarkStart w:id="26" w:name="_Toc136008793"/>
       <w:r>
         <w:t>Konvence pro pojmenovávání tříd BEM</w:t>
       </w:r>
+      <w:bookmarkEnd w:id="26"/>
     </w:p>
     <w:p>
       <w:r>
@@ -5899,6 +6401,7 @@
           <w:id w:val="-910466540"/>
           <w:citation/>
         </w:sdtPr>
+        <w:sdtEndPr/>
         <w:sdtContent>
           <w:r>
             <w:fldChar w:fldCharType="begin"/>
@@ -5926,6 +6429,7 @@
         <w:pStyle w:val="Nadpis4"/>
       </w:pPr>
       <w:r>
+        <w:lastRenderedPageBreak/>
         <w:t>Způsob zapisování</w:t>
       </w:r>
     </w:p>
@@ -5938,6 +6442,7 @@
           <w:id w:val="-673412805"/>
           <w:citation/>
         </w:sdtPr>
+        <w:sdtEndPr/>
         <w:sdtContent>
           <w:r>
             <w:fldChar w:fldCharType="begin"/>
@@ -5980,6 +6485,7 @@
           <w:id w:val="-1539807684"/>
           <w:citation/>
         </w:sdtPr>
+        <w:sdtEndPr/>
         <w:sdtContent>
           <w:r>
             <w:fldChar w:fldCharType="begin"/>
@@ -6033,6 +6539,7 @@
           <w:id w:val="-761292686"/>
           <w:citation/>
         </w:sdtPr>
+        <w:sdtEndPr/>
         <w:sdtContent>
           <w:r>
             <w:fldChar w:fldCharType="begin"/>
@@ -6086,6 +6593,7 @@
           <w:id w:val="-1033806111"/>
           <w:citation/>
         </w:sdtPr>
+        <w:sdtEndPr/>
         <w:sdtContent>
           <w:r>
             <w:fldChar w:fldCharType="begin"/>
@@ -6118,33 +6626,285 @@
     </w:p>
     <w:p>
       <w:pPr>
+        <w:pStyle w:val="ObrzekvMP"/>
+        <w:keepNext/>
+      </w:pPr>
+      <w:r>
+        <w:rPr>
+          <w:noProof/>
+        </w:rPr>
+        <w:drawing>
+          <wp:inline distT="0" distB="0" distL="0" distR="0" wp14:anchorId="7DEFA75D" wp14:editId="4D4B71AD">
+            <wp:extent cx="2171888" cy="2171888"/>
+            <wp:effectExtent l="0" t="0" r="0" b="0"/>
+            <wp:docPr id="158209476" name="Obrázek 2" descr="Obsah obrázku snímek obrazovky, text, bílé, černá&#10;&#10;Popis byl vytvořen automaticky"/>
+            <wp:cNvGraphicFramePr>
+              <a:graphicFrameLocks xmlns:a="http://schemas.openxmlformats.org/drawingml/2006/main" noChangeAspect="1"/>
+            </wp:cNvGraphicFramePr>
+            <a:graphic xmlns:a="http://schemas.openxmlformats.org/drawingml/2006/main">
+              <a:graphicData uri="http://schemas.openxmlformats.org/drawingml/2006/picture">
+                <pic:pic xmlns:pic="http://schemas.openxmlformats.org/drawingml/2006/picture">
+                  <pic:nvPicPr>
+                    <pic:cNvPr id="158209476" name="Obrázek 2" descr="Obsah obrázku snímek obrazovky, text, bílé, černá&#10;&#10;Popis byl vytvořen automaticky"/>
+                    <pic:cNvPicPr/>
+                  </pic:nvPicPr>
+                  <pic:blipFill>
+                    <a:blip r:embed="rId16">
+                      <a:extLst>
+                        <a:ext uri="{28A0092B-C50C-407E-A947-70E740481C1C}">
+                          <a14:useLocalDpi xmlns:a14="http://schemas.microsoft.com/office/drawing/2010/main" val="0"/>
+                        </a:ext>
+                      </a:extLst>
+                    </a:blip>
+                    <a:stretch>
+                      <a:fillRect/>
+                    </a:stretch>
+                  </pic:blipFill>
+                  <pic:spPr>
+                    <a:xfrm>
+                      <a:off x="0" y="0"/>
+                      <a:ext cx="2171888" cy="2171888"/>
+                    </a:xfrm>
+                    <a:prstGeom prst="rect">
+                      <a:avLst/>
+                    </a:prstGeom>
+                  </pic:spPr>
+                </pic:pic>
+              </a:graphicData>
+            </a:graphic>
+          </wp:inline>
+        </w:drawing>
+      </w:r>
+    </w:p>
+    <w:p>
+      <w:pPr>
+        <w:pStyle w:val="Titulek"/>
+      </w:pPr>
+      <w:bookmarkStart w:id="27" w:name="_Toc136005107"/>
+      <w:r>
+        <w:t xml:space="preserve">Obrázek </w:t>
+      </w:r>
+      <w:fldSimple w:instr=" SEQ Obrázek \* ARABIC ">
+        <w:r>
+          <w:rPr>
+            <w:noProof/>
+          </w:rPr>
+          <w:t>4</w:t>
+        </w:r>
+      </w:fldSimple>
+      <w:r>
+        <w:t xml:space="preserve"> Vzorový obrázek elementu využívajícího BEM</w:t>
+      </w:r>
+      <w:bookmarkEnd w:id="27"/>
+    </w:p>
+    <w:p>
+      <w:r>
+        <w:t xml:space="preserve">Na obrázku můžeme vidět element ze sekce klienti, který se skládá z obrázku, jména klienta a následně žánru, který klient </w:t>
+      </w:r>
+      <w:proofErr w:type="gramStart"/>
+      <w:r>
+        <w:t>vytváří</w:t>
+      </w:r>
+      <w:proofErr w:type="gramEnd"/>
+      <w:r>
+        <w:t>. Jedná se o perfektní příklad struktury BEM, kdy je všechen obsah zabalen v tagu &lt;</w:t>
+      </w:r>
+      <w:proofErr w:type="spellStart"/>
+      <w:r>
+        <w:t>figure</w:t>
+      </w:r>
+      <w:proofErr w:type="spellEnd"/>
+      <w:r>
+        <w:t xml:space="preserve">&gt; </w:t>
+      </w:r>
+      <w:r>
+        <w:t>s třídou klient-</w:t>
+      </w:r>
+      <w:proofErr w:type="spellStart"/>
+      <w:r>
+        <w:t>card</w:t>
+      </w:r>
+      <w:proofErr w:type="spellEnd"/>
+      <w:r>
+        <w:t xml:space="preserve"> od kterého se pak odvíjejí třídy potomků. Struktura karty tedy nakonec vypadá takhle.</w:t>
+      </w:r>
+    </w:p>
+    <w:p>
+      <w:pPr>
+        <w:pStyle w:val="Zdrojovkd"/>
+        <w:rPr>
+          <w:noProof/>
+        </w:rPr>
+      </w:pPr>
+      <w:r>
+        <w:rPr>
+          <w:noProof/>
+        </w:rPr>
+        <w:t>&lt;figure class=“klient-</w:t>
+      </w:r>
+      <w:r>
+        <w:rPr>
+          <w:noProof/>
+        </w:rPr>
+        <w:t>karta</w:t>
+      </w:r>
+      <w:r>
+        <w:rPr>
+          <w:noProof/>
+        </w:rPr>
+        <w:t>“&gt;</w:t>
+      </w:r>
+    </w:p>
+    <w:p>
+      <w:pPr>
+        <w:pStyle w:val="Zdrojovkd"/>
+        <w:rPr>
+          <w:noProof/>
+        </w:rPr>
+      </w:pPr>
+      <w:r>
+        <w:rPr>
+          <w:noProof/>
+        </w:rPr>
+        <w:t xml:space="preserve">    &lt;div class=“klient-</w:t>
+      </w:r>
+      <w:r>
+        <w:rPr>
+          <w:noProof/>
+        </w:rPr>
+        <w:t>karta__fotka</w:t>
+      </w:r>
+      <w:r>
+        <w:rPr>
+          <w:noProof/>
+        </w:rPr>
+        <w:t>“&gt;&lt;img src=“url“&gt;&lt;/div&gt;</w:t>
+      </w:r>
+    </w:p>
+    <w:p>
+      <w:pPr>
+        <w:pStyle w:val="Zdrojovkd"/>
+        <w:rPr>
+          <w:noProof/>
+        </w:rPr>
+      </w:pPr>
+      <w:r>
+        <w:rPr>
+          <w:noProof/>
+        </w:rPr>
+        <w:t xml:space="preserve">    &lt;figcaption class=“klient-</w:t>
+      </w:r>
+      <w:r>
+        <w:rPr>
+          <w:noProof/>
+        </w:rPr>
+        <w:t>karta__popis</w:t>
+      </w:r>
+      <w:r>
+        <w:rPr>
+          <w:noProof/>
+        </w:rPr>
+        <w:t>“&gt;</w:t>
+      </w:r>
+    </w:p>
+    <w:p>
+      <w:pPr>
+        <w:pStyle w:val="Zdrojovkd"/>
+        <w:rPr>
+          <w:noProof/>
+        </w:rPr>
+      </w:pPr>
+      <w:r>
+        <w:rPr>
+          <w:noProof/>
+        </w:rPr>
+        <w:t xml:space="preserve">        &lt;p class=“</w:t>
+      </w:r>
+      <w:r>
+        <w:rPr>
+          <w:noProof/>
+        </w:rPr>
+        <w:t>nadpis</w:t>
+      </w:r>
+      <w:r>
+        <w:rPr>
+          <w:noProof/>
+        </w:rPr>
+        <w:t>“&gt;NF&lt;/p&gt;</w:t>
+      </w:r>
+    </w:p>
+    <w:p>
+      <w:pPr>
+        <w:pStyle w:val="Zdrojovkd"/>
+        <w:rPr>
+          <w:noProof/>
+        </w:rPr>
+      </w:pPr>
+      <w:r>
+        <w:rPr>
+          <w:noProof/>
+        </w:rPr>
+        <w:lastRenderedPageBreak/>
+        <w:t xml:space="preserve">        &lt;p class=“klient-</w:t>
+      </w:r>
+      <w:r>
+        <w:rPr>
+          <w:noProof/>
+        </w:rPr>
+        <w:t>karta__žánr</w:t>
+      </w:r>
+      <w:r>
+        <w:rPr>
+          <w:noProof/>
+        </w:rPr>
+        <w:t>“&gt;Hiphop&lt;/p&gt;</w:t>
+      </w:r>
+    </w:p>
+    <w:p>
+      <w:pPr>
+        <w:pStyle w:val="Zdrojovkd"/>
+        <w:rPr>
+          <w:noProof/>
+        </w:rPr>
+      </w:pPr>
+      <w:r>
+        <w:rPr>
+          <w:noProof/>
+        </w:rPr>
+        <w:t xml:space="preserve">    &lt;/figcaption&gt;</w:t>
+      </w:r>
+    </w:p>
+    <w:p>
+      <w:pPr>
+        <w:pStyle w:val="Zdrojovkd"/>
+        <w:rPr>
+          <w:noProof/>
+        </w:rPr>
+      </w:pPr>
+      <w:r>
+        <w:rPr>
+          <w:noProof/>
+        </w:rPr>
+        <w:t>&lt;/figure&gt;</w:t>
+      </w:r>
+    </w:p>
+    <w:p>
+      <w:r>
+        <w:t>Struktura kódu je zde v dokumentu mírně zjednodušena z důvodu přehlednosti.</w:t>
+      </w:r>
+      <w:r>
+        <w:t xml:space="preserve"> Lze si také všimnout, že název interpreta nevyužívá třídu se strukturou, která by navazovala na strukturu BEM téhle karty. Je tak právě z důvodu již zmiňovaného principu DRY, protože název klienta využívá stejné vlastnosti jako kód někde jinde.</w:t>
+      </w:r>
+    </w:p>
+    <w:p>
+      <w:pPr>
         <w:pStyle w:val="Nadpis3"/>
       </w:pPr>
-      <w:bookmarkStart w:id="23" w:name="_Toc133270804"/>
-      <w:r>
-        <w:t>Využívání proměnných</w:t>
-      </w:r>
-      <w:bookmarkEnd w:id="23"/>
-    </w:p>
-    <w:p>
-      <w:pPr>
-        <w:pStyle w:val="Nadpis3"/>
-      </w:pPr>
-      <w:bookmarkStart w:id="24" w:name="_Toc133270805"/>
-      <w:r>
-        <w:t>Jednotky a kde je používat</w:t>
-      </w:r>
-      <w:bookmarkEnd w:id="24"/>
-    </w:p>
-    <w:p>
-      <w:pPr>
-        <w:pStyle w:val="Nadpis3"/>
-      </w:pPr>
-      <w:bookmarkStart w:id="25" w:name="_Toc133270807"/>
+      <w:bookmarkStart w:id="28" w:name="_Toc136008794"/>
       <w:r>
         <w:t>Sjednocení stylů ve všech prohlížečích</w:t>
       </w:r>
-      <w:bookmarkEnd w:id="25"/>
+      <w:bookmarkEnd w:id="28"/>
     </w:p>
     <w:p>
       <w:r>
@@ -6285,11 +7045,7 @@
     </w:p>
     <w:p>
       <w:r>
-        <w:t xml:space="preserve">Zatímco normalize.css jde na sjednocení stylů jemnějším přístupem, CSS reset nás posílá úplně na začátek a my tak musíme opravdu nastylovat všechno od nuly. Jaký </w:t>
-      </w:r>
-      <w:r>
-        <w:lastRenderedPageBreak/>
-        <w:t>přístup si chce vývojář zvolit je zcela na něm, ale v dnešní době se stala populárnější volbou normalize.css.</w:t>
+        <w:t>Zatímco normalize.css jde na sjednocení stylů jemnějším přístupem, CSS reset nás posílá úplně na začátek a my tak musíme opravdu nastylovat všechno od nuly. Jaký přístup si chce vývojář zvolit je zcela na něm, ale v dnešní době se stala populárnější volbou normalize.css.</w:t>
       </w:r>
       <w:sdt>
         <w:sdtPr>
@@ -6321,6 +7077,7 @@
     </w:p>
     <w:p>
       <w:r>
+        <w:lastRenderedPageBreak/>
         <w:t xml:space="preserve">Je však také velmi časté, že vývojáři využívají obojí. Do svého projektu přidají normalize.css a poté si </w:t>
       </w:r>
       <w:proofErr w:type="gramStart"/>
@@ -6398,56 +7155,470 @@
       <w:pPr>
         <w:pStyle w:val="Nadpis3"/>
       </w:pPr>
-      <w:bookmarkStart w:id="26" w:name="_Toc133270808"/>
-      <w:r>
-        <w:t xml:space="preserve">Vyhýbání se </w:t>
-      </w:r>
+      <w:r>
+        <w:t>Jednotky</w:t>
+      </w:r>
+    </w:p>
+    <w:p>
+      <w:pPr>
+        <w:pStyle w:val="Citovanodstavec"/>
+      </w:pPr>
+      <w:r>
+        <w:t xml:space="preserve">Mnoho vlastností v CSS jako například </w:t>
+      </w:r>
+      <w:proofErr w:type="spellStart"/>
+      <w:r>
+        <w:t>width</w:t>
+      </w:r>
+      <w:proofErr w:type="spellEnd"/>
+      <w:r>
+        <w:t xml:space="preserve">, </w:t>
+      </w:r>
+      <w:proofErr w:type="spellStart"/>
+      <w:r>
+        <w:t>margin</w:t>
+      </w:r>
+      <w:proofErr w:type="spellEnd"/>
+      <w:r>
+        <w:t xml:space="preserve">, </w:t>
+      </w:r>
+      <w:proofErr w:type="spellStart"/>
+      <w:r>
+        <w:t>padding</w:t>
+      </w:r>
+      <w:proofErr w:type="spellEnd"/>
+      <w:r>
+        <w:t xml:space="preserve"> a font-</w:t>
+      </w:r>
+      <w:proofErr w:type="spellStart"/>
+      <w:r>
+        <w:t>size</w:t>
+      </w:r>
+      <w:proofErr w:type="spellEnd"/>
+      <w:r>
+        <w:t xml:space="preserve"> potřebuje za svou hodnotu nějaké číslo s jednotkou a CSS má těchto jednotek spoustu.</w:t>
+      </w:r>
+      <w:sdt>
+        <w:sdtPr>
+          <w:id w:val="1935926470"/>
+          <w:citation/>
+        </w:sdtPr>
+        <w:sdtContent>
+          <w:r>
+            <w:fldChar w:fldCharType="begin"/>
+          </w:r>
+          <w:r>
+            <w:instrText xml:space="preserve"> CITATION Fre20 \l 1029 </w:instrText>
+          </w:r>
+          <w:r>
+            <w:fldChar w:fldCharType="separate"/>
+          </w:r>
+          <w:r>
+            <w:rPr>
+              <w:noProof/>
+            </w:rPr>
+            <w:t xml:space="preserve"> (21)</w:t>
+          </w:r>
+          <w:r>
+            <w:fldChar w:fldCharType="end"/>
+          </w:r>
+        </w:sdtContent>
+      </w:sdt>
+    </w:p>
+    <w:p>
+      <w:pPr>
+        <w:pStyle w:val="Nadpis4"/>
+      </w:pPr>
+      <w:r>
+        <w:t>Absolutní jednotky</w:t>
+      </w:r>
+    </w:p>
+    <w:p>
+      <w:r>
+        <w:t>Absolutní jednotky jsou pevně dané a jejich hodnota se odvíjí od skutečné fyzické velikosti. Znamená to, že jejich velikost se v průběhu nijak nemění.</w:t>
+      </w:r>
+      <w:sdt>
+        <w:sdtPr>
+          <w:id w:val="2057046435"/>
+          <w:citation/>
+        </w:sdtPr>
+        <w:sdtContent>
+          <w:r>
+            <w:fldChar w:fldCharType="begin"/>
+          </w:r>
+          <w:r>
+            <w:instrText xml:space="preserve"> CITATION Fre20 \l 1029 </w:instrText>
+          </w:r>
+          <w:r>
+            <w:fldChar w:fldCharType="separate"/>
+          </w:r>
+          <w:r>
+            <w:rPr>
+              <w:noProof/>
+            </w:rPr>
+            <w:t xml:space="preserve"> (21)</w:t>
+          </w:r>
+          <w:r>
+            <w:fldChar w:fldCharType="end"/>
+          </w:r>
+        </w:sdtContent>
+      </w:sdt>
+    </w:p>
+    <w:p>
+      <w:r>
+        <w:t xml:space="preserve">Mezi tyto jednotky patří například nejčastěji používané </w:t>
+      </w:r>
+      <w:proofErr w:type="spellStart"/>
       <w:proofErr w:type="gramStart"/>
       <w:r>
-        <w:t>tagu !</w:t>
+        <w:t>px</w:t>
+      </w:r>
+      <w:proofErr w:type="spellEnd"/>
+      <w:r>
+        <w:t>,</w:t>
+      </w:r>
+      <w:proofErr w:type="gramEnd"/>
+      <w:r>
+        <w:t xml:space="preserve"> neboli pixely, ale také cm, mm, in (palce) a další.</w:t>
+      </w:r>
+      <w:sdt>
+        <w:sdtPr>
+          <w:id w:val="1758556378"/>
+          <w:citation/>
+        </w:sdtPr>
+        <w:sdtContent>
+          <w:r>
+            <w:fldChar w:fldCharType="begin"/>
+          </w:r>
+          <w:r>
+            <w:instrText xml:space="preserve"> CITATION Fre20 \l 1029 </w:instrText>
+          </w:r>
+          <w:r>
+            <w:fldChar w:fldCharType="separate"/>
+          </w:r>
+          <w:r>
+            <w:rPr>
+              <w:noProof/>
+            </w:rPr>
+            <w:t xml:space="preserve"> (21)</w:t>
+          </w:r>
+          <w:r>
+            <w:fldChar w:fldCharType="end"/>
+          </w:r>
+        </w:sdtContent>
+      </w:sdt>
+    </w:p>
+    <w:p>
+      <w:pPr>
+        <w:pStyle w:val="Nadpis4"/>
+      </w:pPr>
+      <w:r>
+        <w:t>Relativní jednotky</w:t>
+      </w:r>
+    </w:p>
+    <w:p>
+      <w:r>
+        <w:t xml:space="preserve">Relativní jednotky svoji velikost mění na základě jiné velikosti. Relativní jednotka se může odvíjet například od velikosti rodičovského elementu jako je tak u %, velikosti písma rodičovského elementu jako je u jednotky </w:t>
       </w:r>
       <w:proofErr w:type="spellStart"/>
       <w:r>
-        <w:t>important</w:t>
-      </w:r>
-      <w:bookmarkEnd w:id="26"/>
+        <w:t>em</w:t>
+      </w:r>
       <w:proofErr w:type="spellEnd"/>
+      <w:r>
+        <w:t xml:space="preserve"> nebo od velikosti písma v dokumentu jako u jednotky </w:t>
+      </w:r>
+      <w:proofErr w:type="spellStart"/>
+      <w:r>
+        <w:t>rem</w:t>
+      </w:r>
+      <w:proofErr w:type="spellEnd"/>
+      <w:r>
+        <w:t>.</w:t>
+      </w:r>
+      <w:sdt>
+        <w:sdtPr>
+          <w:id w:val="433405936"/>
+          <w:citation/>
+        </w:sdtPr>
+        <w:sdtContent>
+          <w:r>
+            <w:fldChar w:fldCharType="begin"/>
+          </w:r>
+          <w:r>
+            <w:instrText xml:space="preserve"> CITATION Fre20 \l 1029 </w:instrText>
+          </w:r>
+          <w:r>
+            <w:fldChar w:fldCharType="separate"/>
+          </w:r>
+          <w:r>
+            <w:rPr>
+              <w:noProof/>
+            </w:rPr>
+            <w:t xml:space="preserve"> (21)</w:t>
+          </w:r>
+          <w:r>
+            <w:fldChar w:fldCharType="end"/>
+          </w:r>
+        </w:sdtContent>
+      </w:sdt>
+    </w:p>
+    <w:p>
+      <w:pPr>
+        <w:pStyle w:val="Nadpis4"/>
+      </w:pPr>
+      <w:r>
+        <w:t>Kdy používat jaké jednotky</w:t>
+      </w:r>
+    </w:p>
+    <w:p>
+      <w:r>
+        <w:t xml:space="preserve">Absolutní jednotky se většinou vyplatí používat pouze v případě, že nějaký element chceme mít vždy v přesně stejné velikosti a </w:t>
+      </w:r>
+      <w:proofErr w:type="gramStart"/>
+      <w:r>
+        <w:t>nechceme</w:t>
+      </w:r>
       <w:proofErr w:type="gramEnd"/>
+      <w:r>
+        <w:t xml:space="preserve"> aby byl na něčem závislý. Také se často používají například u </w:t>
+      </w:r>
+      <w:proofErr w:type="spellStart"/>
+      <w:r>
+        <w:t>borderu</w:t>
+      </w:r>
+      <w:proofErr w:type="spellEnd"/>
+      <w:r>
+        <w:t xml:space="preserve">, kdy jsou hodnoty často v malých číslech a </w:t>
+      </w:r>
+      <w:proofErr w:type="spellStart"/>
+      <w:r>
+        <w:t>px</w:t>
+      </w:r>
+      <w:proofErr w:type="spellEnd"/>
+      <w:r>
+        <w:t xml:space="preserve"> jsou tak ideální pro čistý vzhled.</w:t>
+      </w:r>
+      <w:sdt>
+        <w:sdtPr>
+          <w:id w:val="-934283220"/>
+          <w:citation/>
+        </w:sdtPr>
+        <w:sdtContent>
+          <w:r>
+            <w:fldChar w:fldCharType="begin"/>
+          </w:r>
+          <w:r>
+            <w:instrText xml:space="preserve"> CITATION Dav20 \l 1029 </w:instrText>
+          </w:r>
+          <w:r>
+            <w:fldChar w:fldCharType="separate"/>
+          </w:r>
+          <w:r>
+            <w:rPr>
+              <w:noProof/>
+            </w:rPr>
+            <w:t xml:space="preserve"> (22)</w:t>
+          </w:r>
+          <w:r>
+            <w:fldChar w:fldCharType="end"/>
+          </w:r>
+        </w:sdtContent>
+      </w:sdt>
+    </w:p>
+    <w:p>
+      <w:r>
+        <w:t>Relativní jednotky ve formě procent jsou pak ideální pro nastavování šířky elementů vůči jejich rodičům. Za pomocí procent tak můžeme například docílit, aby nějaký element vždy zabral přesně polovinu svého rodiče.</w:t>
+      </w:r>
+      <w:sdt>
+        <w:sdtPr>
+          <w:id w:val="-418177702"/>
+          <w:citation/>
+        </w:sdtPr>
+        <w:sdtContent>
+          <w:r>
+            <w:fldChar w:fldCharType="begin"/>
+          </w:r>
+          <w:r>
+            <w:instrText xml:space="preserve"> CITATION Dav20 \l 1029 </w:instrText>
+          </w:r>
+          <w:r>
+            <w:fldChar w:fldCharType="separate"/>
+          </w:r>
+          <w:r>
+            <w:rPr>
+              <w:noProof/>
+            </w:rPr>
+            <w:t xml:space="preserve"> (22)</w:t>
+          </w:r>
+          <w:r>
+            <w:fldChar w:fldCharType="end"/>
+          </w:r>
+        </w:sdtContent>
+      </w:sdt>
+    </w:p>
+    <w:p>
+      <w:proofErr w:type="spellStart"/>
+      <w:r>
+        <w:t>Rem</w:t>
+      </w:r>
+      <w:proofErr w:type="spellEnd"/>
+      <w:r>
+        <w:t xml:space="preserve"> a </w:t>
+      </w:r>
+      <w:proofErr w:type="spellStart"/>
+      <w:r>
+        <w:t>em</w:t>
+      </w:r>
+      <w:proofErr w:type="spellEnd"/>
+      <w:r>
+        <w:t xml:space="preserve"> jednotky se pak často používají například při nastavování </w:t>
+      </w:r>
+      <w:proofErr w:type="spellStart"/>
+      <w:r>
+        <w:t>paddingu</w:t>
+      </w:r>
+      <w:proofErr w:type="spellEnd"/>
+      <w:r>
+        <w:t xml:space="preserve"> či </w:t>
+      </w:r>
+      <w:proofErr w:type="spellStart"/>
+      <w:r>
+        <w:t>marginu</w:t>
+      </w:r>
+      <w:proofErr w:type="spellEnd"/>
+      <w:r>
+        <w:t xml:space="preserve">. Důvodem je automatické zvětšování či zmenšování okrajů elementů na základě textu. Zde už poté </w:t>
+      </w:r>
+      <w:proofErr w:type="gramStart"/>
+      <w:r>
+        <w:t>záleží</w:t>
+      </w:r>
+      <w:proofErr w:type="gramEnd"/>
+      <w:r>
+        <w:t xml:space="preserve"> jestli chceme, aby okraje závisely na velikosti písma dokumentu nebo konkrétního elementu.</w:t>
+      </w:r>
+      <w:sdt>
+        <w:sdtPr>
+          <w:id w:val="832963776"/>
+          <w:citation/>
+        </w:sdtPr>
+        <w:sdtContent>
+          <w:r>
+            <w:fldChar w:fldCharType="begin"/>
+          </w:r>
+          <w:r>
+            <w:instrText xml:space="preserve"> CITATION Dav20 \l 1029 </w:instrText>
+          </w:r>
+          <w:r>
+            <w:fldChar w:fldCharType="separate"/>
+          </w:r>
+          <w:r>
+            <w:rPr>
+              <w:noProof/>
+            </w:rPr>
+            <w:t xml:space="preserve"> (22)</w:t>
+          </w:r>
+          <w:r>
+            <w:fldChar w:fldCharType="end"/>
+          </w:r>
+        </w:sdtContent>
+      </w:sdt>
     </w:p>
     <w:p>
       <w:pPr>
         <w:pStyle w:val="Neslovannadpis"/>
       </w:pPr>
-      <w:bookmarkStart w:id="27" w:name="_Toc86047603"/>
-      <w:bookmarkStart w:id="28" w:name="_Toc86055210"/>
-      <w:bookmarkStart w:id="29" w:name="_Toc133270809"/>
+      <w:bookmarkStart w:id="29" w:name="_Toc86047603"/>
+      <w:bookmarkStart w:id="30" w:name="_Toc86055210"/>
+      <w:bookmarkStart w:id="31" w:name="_Toc136008795"/>
       <w:r>
         <w:lastRenderedPageBreak/>
         <w:t>Závěr</w:t>
       </w:r>
-      <w:bookmarkEnd w:id="27"/>
-      <w:bookmarkEnd w:id="28"/>
       <w:bookmarkEnd w:id="29"/>
-    </w:p>
-    <w:p>
-      <w:r>
-        <w:t>Tak jsem se dostal až na konec.</w:t>
+      <w:bookmarkEnd w:id="30"/>
+      <w:bookmarkEnd w:id="31"/>
+    </w:p>
+    <w:p>
+      <w:r>
+        <w:t>Cílem práce bylo čtenáře seznámit s pravidly a konvencemi pro vývoj optimálně strukturovaných webových stránek</w:t>
+      </w:r>
+      <w:r>
+        <w:t>. K</w:t>
+      </w:r>
+      <w:r>
+        <w:t xml:space="preserve"> efektivnějšímu </w:t>
+      </w:r>
+      <w:r>
+        <w:t xml:space="preserve">naplnění tohoto cíle jsem vytvořil webovou stránku, na které jsem následně ukázal několik příkladů zmíněných pravidel a konvencí. Zároveň jsem vytvořil </w:t>
+      </w:r>
+      <w:proofErr w:type="spellStart"/>
+      <w:r>
+        <w:t>kodérovo</w:t>
+      </w:r>
+      <w:proofErr w:type="spellEnd"/>
+      <w:r>
+        <w:t xml:space="preserve"> desatero, které má sloužit jako časově přístupnější zdroj nejlepších postupů a může se využít v budoucích třídách i v podobě tištěné formy.</w:t>
+      </w:r>
+      <w:r>
+        <w:t xml:space="preserve"> K úspěšnému naplnění zmíněných cílů jsem čerpal z mnoha věrohodných zdrojů a shromažďoval </w:t>
+      </w:r>
+      <w:r>
+        <w:t xml:space="preserve">ty </w:t>
+      </w:r>
+      <w:proofErr w:type="spellStart"/>
+      <w:r>
+        <w:t>pos</w:t>
+      </w:r>
+      <w:r>
+        <w:t>s</w:t>
+      </w:r>
+      <w:r>
+        <w:t>tupy</w:t>
+      </w:r>
+      <w:proofErr w:type="spellEnd"/>
+      <w:r>
+        <w:t>, které mi přišly důležité.</w:t>
+      </w:r>
+    </w:p>
+    <w:p>
+      <w:r>
+        <w:t>Svou práci bych zhodnotil spíše kladně, protože</w:t>
+      </w:r>
+      <w:r>
+        <w:t xml:space="preserve"> </w:t>
+      </w:r>
+      <w:r>
+        <w:t xml:space="preserve">mohu říct, že jsem se naučil a zopakoval si spoustu efektivních technik a postupů psaní HTML a CSS kódu, které věřím, že se mi budou v budoucnu hodit. Největším nedostatkem práce je z mého pohledu </w:t>
+      </w:r>
+      <w:r>
+        <w:t xml:space="preserve">malý </w:t>
+      </w:r>
+      <w:r>
+        <w:t>maximální poč</w:t>
+      </w:r>
+      <w:r>
+        <w:t>et</w:t>
+      </w:r>
+      <w:r>
+        <w:t xml:space="preserve"> slov, kvůli kterému jsem nebyl o postupech schopen psát detailněji a některé jsem musel kompletně vynechat.</w:t>
       </w:r>
     </w:p>
     <w:p>
       <w:pPr>
         <w:pStyle w:val="Neslovannadpis"/>
       </w:pPr>
-      <w:bookmarkStart w:id="30" w:name="_Toc86047604"/>
-      <w:bookmarkStart w:id="31" w:name="_Toc86055211"/>
-      <w:bookmarkStart w:id="32" w:name="_Toc133270810"/>
+      <w:bookmarkStart w:id="32" w:name="_Toc86047604"/>
+      <w:bookmarkStart w:id="33" w:name="_Toc86055211"/>
+      <w:bookmarkStart w:id="34" w:name="_Toc136008796"/>
       <w:r>
         <w:lastRenderedPageBreak/>
         <w:t>Seznam zkratek a odborných výrazů</w:t>
       </w:r>
-      <w:bookmarkEnd w:id="30"/>
-      <w:bookmarkEnd w:id="31"/>
       <w:bookmarkEnd w:id="32"/>
+      <w:bookmarkEnd w:id="33"/>
+      <w:bookmarkEnd w:id="34"/>
     </w:p>
     <w:p>
       <w:pPr>
@@ -6488,18 +7659,47 @@
     </w:p>
     <w:p>
       <w:pPr>
+        <w:pStyle w:val="Pojem"/>
+      </w:pPr>
+      <w:r>
+        <w:t>CSS</w:t>
+      </w:r>
+    </w:p>
+    <w:p>
+      <w:pPr>
+        <w:pStyle w:val="Vysvtlenpojmu"/>
+      </w:pPr>
+      <w:proofErr w:type="spellStart"/>
+      <w:r>
+        <w:t>Cascading</w:t>
+      </w:r>
+      <w:proofErr w:type="spellEnd"/>
+      <w:r>
+        <w:t xml:space="preserve"> Style </w:t>
+      </w:r>
+      <w:proofErr w:type="spellStart"/>
+      <w:r>
+        <w:t>Sheets</w:t>
+      </w:r>
+      <w:proofErr w:type="spellEnd"/>
+      <w:r>
+        <w:t xml:space="preserve"> – jazyk pro stylování obsahu na webových stránkách.</w:t>
+      </w:r>
+    </w:p>
+    <w:p>
+      <w:pPr>
         <w:pStyle w:val="Neslovannadpis"/>
       </w:pPr>
-      <w:bookmarkStart w:id="33" w:name="_Toc86047605"/>
-      <w:bookmarkStart w:id="34" w:name="_Toc86055212"/>
-      <w:bookmarkStart w:id="35" w:name="_Toc133270811"/>
+      <w:bookmarkStart w:id="35" w:name="_Toc86047605"/>
+      <w:bookmarkStart w:id="36" w:name="_Toc86055212"/>
+      <w:bookmarkStart w:id="37" w:name="_Toc136008797"/>
       <w:r>
         <w:lastRenderedPageBreak/>
         <w:t>Seznam obrázků</w:t>
       </w:r>
-      <w:bookmarkEnd w:id="33"/>
-      <w:bookmarkEnd w:id="34"/>
       <w:bookmarkEnd w:id="35"/>
+      <w:bookmarkEnd w:id="36"/>
+      <w:bookmarkEnd w:id="37"/>
     </w:p>
     <w:p>
       <w:pPr>
@@ -6510,7 +7710,10 @@
         <w:rPr>
           <w:rFonts w:eastAsiaTheme="minorEastAsia"/>
           <w:noProof/>
+          <w:kern w:val="2"/>
+          <w:sz w:val="22"/>
           <w:lang w:eastAsia="cs-CZ"/>
+          <w14:ligatures w14:val="standardContextual"/>
         </w:rPr>
       </w:pPr>
       <w:r>
@@ -6528,13 +7731,13 @@
         </w:rPr>
         <w:fldChar w:fldCharType="separate"/>
       </w:r>
-      <w:hyperlink w:anchor="_Toc86059903" w:history="1">
+      <w:hyperlink w:anchor="_Toc136005104" w:history="1">
         <w:r>
           <w:rPr>
             <w:rStyle w:val="Hypertextovodkaz"/>
             <w:noProof/>
           </w:rPr>
-          <w:t>Obrázek 1 Úplně bez legrace, mě tohle kotě docela děsí.</w:t>
+          <w:t>Obrázek 1 Struktura stránky bez využití sémantických tagů vlevo a s jejich využitím vpravo (7)</w:t>
         </w:r>
         <w:r>
           <w:rPr>
@@ -6555,7 +7758,7 @@
             <w:noProof/>
             <w:webHidden/>
           </w:rPr>
-          <w:instrText xml:space="preserve"> PAGEREF _Toc86059903 \h </w:instrText>
+          <w:instrText xml:space="preserve"> PAGEREF _Toc136005104 \h </w:instrText>
         </w:r>
         <w:r>
           <w:rPr>
@@ -6575,7 +7778,7 @@
             <w:noProof/>
             <w:webHidden/>
           </w:rPr>
-          <w:t>3</w:t>
+          <w:t>4</w:t>
         </w:r>
         <w:r>
           <w:rPr>
@@ -6595,16 +7798,19 @@
         <w:rPr>
           <w:rFonts w:eastAsiaTheme="minorEastAsia"/>
           <w:noProof/>
+          <w:kern w:val="2"/>
+          <w:sz w:val="22"/>
           <w:lang w:eastAsia="cs-CZ"/>
-        </w:rPr>
-      </w:pPr>
-      <w:hyperlink w:anchor="_Toc86059904" w:history="1">
+          <w14:ligatures w14:val="standardContextual"/>
+        </w:rPr>
+      </w:pPr>
+      <w:hyperlink w:anchor="_Toc136005105" w:history="1">
         <w:r>
           <w:rPr>
             <w:rStyle w:val="Hypertextovodkaz"/>
             <w:noProof/>
           </w:rPr>
-          <w:t>Obrázek 2 Modré borůvky</w:t>
+          <w:t>Obrázek 2 Vzorový obrázek z webové stránky</w:t>
         </w:r>
         <w:r>
           <w:rPr>
@@ -6625,7 +7831,7 @@
             <w:noProof/>
             <w:webHidden/>
           </w:rPr>
-          <w:instrText xml:space="preserve"> PAGEREF _Toc86059904 \h </w:instrText>
+          <w:instrText xml:space="preserve"> PAGEREF _Toc136005105 \h </w:instrText>
         </w:r>
         <w:r>
           <w:rPr>
@@ -6645,7 +7851,7 @@
             <w:noProof/>
             <w:webHidden/>
           </w:rPr>
-          <w:t>3</w:t>
+          <w:t>6</w:t>
         </w:r>
         <w:r>
           <w:rPr>
@@ -6657,13 +7863,159 @@
       </w:hyperlink>
     </w:p>
     <w:p>
+      <w:pPr>
+        <w:pStyle w:val="Seznamobrzk"/>
+        <w:tabs>
+          <w:tab w:val="right" w:leader="dot" w:pos="9062"/>
+        </w:tabs>
+        <w:rPr>
+          <w:rFonts w:eastAsiaTheme="minorEastAsia"/>
+          <w:noProof/>
+          <w:kern w:val="2"/>
+          <w:sz w:val="22"/>
+          <w:lang w:eastAsia="cs-CZ"/>
+          <w14:ligatures w14:val="standardContextual"/>
+        </w:rPr>
+      </w:pPr>
+      <w:hyperlink w:anchor="_Toc136005106" w:history="1">
+        <w:r>
+          <w:rPr>
+            <w:rStyle w:val="Hypertextovodkaz"/>
+            <w:noProof/>
+          </w:rPr>
+          <w:t>Obrázek 3 Dvě varianty tlačítka</w:t>
+        </w:r>
+        <w:r>
+          <w:rPr>
+            <w:noProof/>
+            <w:webHidden/>
+          </w:rPr>
+          <w:tab/>
+        </w:r>
+        <w:r>
+          <w:rPr>
+            <w:noProof/>
+            <w:webHidden/>
+          </w:rPr>
+          <w:fldChar w:fldCharType="begin"/>
+        </w:r>
+        <w:r>
+          <w:rPr>
+            <w:noProof/>
+            <w:webHidden/>
+          </w:rPr>
+          <w:instrText xml:space="preserve"> PAGEREF _Toc136005106 \h </w:instrText>
+        </w:r>
+        <w:r>
+          <w:rPr>
+            <w:noProof/>
+            <w:webHidden/>
+          </w:rPr>
+        </w:r>
+        <w:r>
+          <w:rPr>
+            <w:noProof/>
+            <w:webHidden/>
+          </w:rPr>
+          <w:fldChar w:fldCharType="separate"/>
+        </w:r>
+        <w:r>
+          <w:rPr>
+            <w:noProof/>
+            <w:webHidden/>
+          </w:rPr>
+          <w:t>9</w:t>
+        </w:r>
+        <w:r>
+          <w:rPr>
+            <w:noProof/>
+            <w:webHidden/>
+          </w:rPr>
+          <w:fldChar w:fldCharType="end"/>
+        </w:r>
+      </w:hyperlink>
+    </w:p>
+    <w:p>
+      <w:pPr>
+        <w:pStyle w:val="Seznamobrzk"/>
+        <w:tabs>
+          <w:tab w:val="right" w:leader="dot" w:pos="9062"/>
+        </w:tabs>
+        <w:rPr>
+          <w:rFonts w:eastAsiaTheme="minorEastAsia"/>
+          <w:noProof/>
+          <w:kern w:val="2"/>
+          <w:sz w:val="22"/>
+          <w:lang w:eastAsia="cs-CZ"/>
+          <w14:ligatures w14:val="standardContextual"/>
+        </w:rPr>
+      </w:pPr>
+      <w:hyperlink w:anchor="_Toc136005107" w:history="1">
+        <w:r>
+          <w:rPr>
+            <w:rStyle w:val="Hypertextovodkaz"/>
+            <w:noProof/>
+          </w:rPr>
+          <w:t>Obrázek 4 Vzorový obrázek elementu využívajícího BEM</w:t>
+        </w:r>
+        <w:r>
+          <w:rPr>
+            <w:noProof/>
+            <w:webHidden/>
+          </w:rPr>
+          <w:tab/>
+        </w:r>
+        <w:r>
+          <w:rPr>
+            <w:noProof/>
+            <w:webHidden/>
+          </w:rPr>
+          <w:fldChar w:fldCharType="begin"/>
+        </w:r>
+        <w:r>
+          <w:rPr>
+            <w:noProof/>
+            <w:webHidden/>
+          </w:rPr>
+          <w:instrText xml:space="preserve"> PAGEREF _Toc136005107 \h </w:instrText>
+        </w:r>
+        <w:r>
+          <w:rPr>
+            <w:noProof/>
+            <w:webHidden/>
+          </w:rPr>
+        </w:r>
+        <w:r>
+          <w:rPr>
+            <w:noProof/>
+            <w:webHidden/>
+          </w:rPr>
+          <w:fldChar w:fldCharType="separate"/>
+        </w:r>
+        <w:r>
+          <w:rPr>
+            <w:noProof/>
+            <w:webHidden/>
+          </w:rPr>
+          <w:t>11</w:t>
+        </w:r>
+        <w:r>
+          <w:rPr>
+            <w:noProof/>
+            <w:webHidden/>
+          </w:rPr>
+          <w:fldChar w:fldCharType="end"/>
+        </w:r>
+      </w:hyperlink>
+    </w:p>
+    <w:p>
       <w:r>
         <w:fldChar w:fldCharType="end"/>
       </w:r>
-      <w:bookmarkStart w:id="36" w:name="_Toc86047606"/>
-    </w:p>
-    <w:bookmarkStart w:id="37" w:name="_Toc86055213" w:displacedByCustomXml="next"/>
-    <w:bookmarkStart w:id="38" w:name="_Toc133270812" w:displacedByCustomXml="next"/>
+      <w:bookmarkStart w:id="38" w:name="_Toc86047606"/>
+    </w:p>
+    <w:bookmarkStart w:id="39" w:name="_Toc86055213" w:displacedByCustomXml="next"/>
+    <w:bookmarkStart w:id="40" w:name="_Toc136008798" w:displacedByCustomXml="next"/>
     <w:sdt>
       <w:sdtPr>
         <w:rPr>
@@ -6691,9 +8043,9 @@
           <w:r>
             <w:t>Použité zdroje</w:t>
           </w:r>
-          <w:bookmarkEnd w:id="36"/>
           <w:bookmarkEnd w:id="38"/>
-          <w:bookmarkEnd w:id="37"/>
+          <w:bookmarkEnd w:id="40"/>
+          <w:bookmarkEnd w:id="39"/>
         </w:p>
         <w:p>
           <w:pPr>
@@ -7080,6 +8432,7 @@
             <w:rPr>
               <w:noProof/>
             </w:rPr>
+            <w:lastRenderedPageBreak/>
             <w:t xml:space="preserve">10. </w:t>
           </w:r>
           <w:r>
@@ -7458,6 +8811,7 @@
             <w:rPr>
               <w:noProof/>
             </w:rPr>
+            <w:lastRenderedPageBreak/>
             <w:t xml:space="preserve">19. </w:t>
           </w:r>
           <w:r>
@@ -7604,7 +8958,7 @@
         <w:p>
           <w:pPr>
             <w:sectPr>
-              <w:footerReference w:type="default" r:id="rId14"/>
+              <w:footerReference w:type="default" r:id="rId17"/>
               <w:pgSz w:w="11906" w:h="16838"/>
               <w:pgMar w:top="1417" w:right="1417" w:bottom="1417" w:left="1417" w:header="708" w:footer="708" w:gutter="0"/>
               <w:pgNumType w:start="1"/>
@@ -7626,16 +8980,16 @@
       <w:pPr>
         <w:pStyle w:val="Nadpisplohy"/>
       </w:pPr>
-      <w:bookmarkStart w:id="39" w:name="_Toc86047607"/>
-      <w:bookmarkStart w:id="40" w:name="_Toc86055214"/>
-      <w:bookmarkStart w:id="41" w:name="_Toc133270813"/>
+      <w:bookmarkStart w:id="41" w:name="_Toc86047607"/>
+      <w:bookmarkStart w:id="42" w:name="_Toc86055214"/>
+      <w:bookmarkStart w:id="43" w:name="_Toc136008799"/>
       <w:r>
         <w:lastRenderedPageBreak/>
         <w:t>Seznam přiložených souborů</w:t>
       </w:r>
-      <w:bookmarkEnd w:id="39"/>
-      <w:bookmarkEnd w:id="40"/>
       <w:bookmarkEnd w:id="41"/>
+      <w:bookmarkEnd w:id="42"/>
+      <w:bookmarkEnd w:id="43"/>
     </w:p>
     <w:p>
       <w:r>
@@ -10567,6 +11921,11 @@
   </w:compat>
   <w:rsids>
     <w:rsidRoot w:val="00B12DEC"/>
+    <w:rsid w:val="0000319E"/>
+    <w:rsid w:val="00236D40"/>
+    <w:rsid w:val="003653F3"/>
+    <w:rsid w:val="009628C6"/>
+    <w:rsid w:val="009B18D3"/>
     <w:rsid w:val="00B12DEC"/>
     <w:rsid w:val="00B30371"/>
   </w:rsids>
@@ -11408,7 +12767,7 @@
     <b:MonthAccessed>Březen</b:MonthAccessed>
     <b:DayAccessed>26</b:DayAccessed>
     <b:URL>https://www.botify.com/blog/how-to-create-an-seo-friendly-website-navigation-considerations-navigation-types-and-pro-tips</b:URL>
-    <b:RefOrder>22</b:RefOrder>
+    <b:RefOrder>23</b:RefOrder>
   </b:Source>
   <b:Source>
     <b:Tag>Car22</b:Tag>
@@ -11434,7 +12793,7 @@
     <b:MonthAccessed>Duben</b:MonthAccessed>
     <b:DayAccessed>17</b:DayAccessed>
     <b:URL>https://www.semrush.com/blog/h1-tag/</b:URL>
-    <b:RefOrder>11</b:RefOrder>
+    <b:RefOrder>24</b:RefOrder>
   </b:Source>
   <b:Source>
     <b:Tag>CES22</b:Tag>
@@ -11459,7 +12818,7 @@
     <b:MonthAccessed>Duben</b:MonthAccessed>
     <b:DayAccessed>17</b:DayAccessed>
     <b:URL>https://www.freecodecamp.org/news/html-best-practices/</b:URL>
-    <b:RefOrder>10</b:RefOrder>
+    <b:RefOrder>12</b:RefOrder>
   </b:Source>
   <b:Source>
     <b:Tag>Joy23</b:Tag>
@@ -11552,7 +12911,7 @@
     <b:MonthAccessed>Duben</b:MonthAccessed>
     <b:DayAccessed>20</b:DayAccessed>
     <b:URL>https://developer.mozilla.org/en-US/docs/Web/HTML/Element/figcaption</b:URL>
-    <b:RefOrder>14</b:RefOrder>
+    <b:RefOrder>13</b:RefOrder>
   </b:Source>
   <b:Source>
     <b:Tag>Sat18</b:Tag>
@@ -11576,7 +12935,7 @@
     <b:MonthAccessed>Duben</b:MonthAccessed>
     <b:DayAccessed>20</b:DayAccessed>
     <b:URL>https://www.learningjournal.guru/article/html5/html5-when-to-use-figure-tag/</b:URL>
-    <b:RefOrder>15</b:RefOrder>
+    <b:RefOrder>14</b:RefOrder>
   </b:Source>
   <b:Source>
     <b:Tag>Joe22</b:Tag>
@@ -11602,7 +12961,7 @@
     <b:MonthAccessed>Duben</b:MonthAccessed>
     <b:DayAccessed>20</b:DayAccessed>
     <b:URL>https://www.freecodecamp.org/news/what-is-alt-text-image-alt-text-html-example/</b:URL>
-    <b:RefOrder>12</b:RefOrder>
+    <b:RefOrder>10</b:RefOrder>
   </b:Source>
   <b:Source>
     <b:Tag>SEO23</b:Tag>
@@ -11620,7 +12979,7 @@
     <b:MonthAccessed>Duben</b:MonthAccessed>
     <b:DayAccessed>20</b:DayAccessed>
     <b:URL>https://moz.com/learn/seo/alt-text</b:URL>
-    <b:RefOrder>13</b:RefOrder>
+    <b:RefOrder>11</b:RefOrder>
   </b:Source>
   <b:Source>
     <b:Tag>The23</b:Tag>
@@ -11646,7 +13005,7 @@
     <b:MonthAccessed>Duben</b:MonthAccessed>
     <b:DayAccessed>23</b:DayAccessed>
     <b:URL>https://enlear.academy/clean-code-why-writing-clear-readable-code-matters-33f96cdb1f32</b:URL>
-    <b:RefOrder>17</b:RefOrder>
+    <b:RefOrder>16</b:RefOrder>
   </b:Source>
   <b:Source>
     <b:Tag>Har22</b:Tag>
@@ -11671,7 +13030,7 @@
         </b:NameList>
       </b:Author>
     </b:Author>
-    <b:RefOrder>16</b:RefOrder>
+    <b:RefOrder>15</b:RefOrder>
   </b:Source>
   <b:Source>
     <b:Tag>Ath22</b:Tag>
@@ -11697,7 +13056,7 @@
     <b:MonthAccessed>Duben</b:MonthAccessed>
     <b:DayAccessed>24</b:DayAccessed>
     <b:URL>https://blog.hubspot.com/website/normalize-css</b:URL>
-    <b:RefOrder>20</b:RefOrder>
+    <b:RefOrder>19</b:RefOrder>
   </b:Source>
   <b:Source>
     <b:Tag>Ath221</b:Tag>
@@ -11723,7 +13082,7 @@
     <b:MonthAccessed>Duben</b:MonthAccessed>
     <b:DayAccessed>24</b:DayAccessed>
     <b:URL>https://blog.hubspot.com/website/css-reset</b:URL>
-    <b:RefOrder>21</b:RefOrder>
+    <b:RefOrder>20</b:RefOrder>
   </b:Source>
   <b:Source>
     <b:Tag>Ela19</b:Tag>
@@ -11749,7 +13108,7 @@
     <b:MonthAccessed>Duben</b:MonthAccessed>
     <b:DayAccessed>24</b:DayAccessed>
     <b:URL>https://elad.medium.com/normalize-css-or-css-reset-9d75175c5d1e</b:URL>
-    <b:RefOrder>19</b:RefOrder>
+    <b:RefOrder>18</b:RefOrder>
   </b:Source>
   <b:Source>
     <b:Tag>Mar17</b:Tag>
@@ -11774,13 +13133,59 @@
     <b:MonthAccessed>Duben</b:MonthAccessed>
     <b:DayAccessed>25</b:DayAccessed>
     <b:URL>https://www.vzhurudolu.cz/prirucka/bem</b:URL>
-    <b:RefOrder>18</b:RefOrder>
+    <b:RefOrder>17</b:RefOrder>
+  </b:Source>
+  <b:Source>
+    <b:Tag>Fre20</b:Tag>
+    <b:SourceType>InternetSite</b:SourceType>
+    <b:Guid>{41954DDA-B789-4D0A-9F6A-76B20F211C6A}</b:Guid>
+    <b:Author>
+      <b:Author>
+        <b:Corporate>Free Code Camp, Inc.</b:Corporate>
+      </b:Author>
+    </b:Author>
+    <b:Title>CSS Unit Guide: CSS em, rem, vh, vw, and more, Explained</b:Title>
+    <b:InternetSiteTitle>freeCodeCamp</b:InternetSiteTitle>
+    <b:ProductionCompany>Free Code Camp, Inc.</b:ProductionCompany>
+    <b:Year>2020</b:Year>
+    <b:Month>Únor</b:Month>
+    <b:Day>3</b:Day>
+    <b:YearAccessed>2023</b:YearAccessed>
+    <b:MonthAccessed>Květen</b:MonthAccessed>
+    <b:DayAccessed>28</b:DayAccessed>
+    <b:URL>https://www.freecodecamp.org/news/css-unit-guide/</b:URL>
+    <b:RefOrder>21</b:RefOrder>
+  </b:Source>
+  <b:Source>
+    <b:Tag>Dav20</b:Tag>
+    <b:SourceType>InternetSite</b:SourceType>
+    <b:Guid>{D836710C-8214-4C4C-9C69-CF494ABD9952}</b:Guid>
+    <b:Author>
+      <b:Author>
+        <b:NameList>
+          <b:Person>
+            <b:Last>Redfern</b:Last>
+            <b:First>Dave</b:First>
+          </b:Person>
+        </b:NameList>
+      </b:Author>
+    </b:Author>
+    <b:Title>When to use which units in CSS</b:Title>
+    <b:InternetSiteTitle>DaveRedfern</b:InternetSiteTitle>
+    <b:Year>2020</b:Year>
+    <b:Month>Červen</b:Month>
+    <b:Day>7</b:Day>
+    <b:YearAccessed>2023</b:YearAccessed>
+    <b:MonthAccessed>Květen</b:MonthAccessed>
+    <b:DayAccessed>28</b:DayAccessed>
+    <b:URL>https://daveredfern.com/use-units-css/</b:URL>
+    <b:RefOrder>22</b:RefOrder>
   </b:Source>
 </b:Sources>
 </file>
 
 <file path=customXml/itemProps1.xml><?xml version="1.0" encoding="utf-8"?>
-<ds:datastoreItem xmlns:ds="http://schemas.openxmlformats.org/officeDocument/2006/customXml" ds:itemID="{98549EA3-4FFB-4060-8477-3BFA188899C0}">
+<ds:datastoreItem xmlns:ds="http://schemas.openxmlformats.org/officeDocument/2006/customXml" ds:itemID="{7995F87E-3110-4BD0-B811-0961698C8516}">
   <ds:schemaRefs>
     <ds:schemaRef ds:uri="http://schemas.openxmlformats.org/officeDocument/2006/bibliography"/>
   </ds:schemaRefs>

</xml_diff>